<commit_message>
Ata pronta para revisão
</commit_message>
<xml_diff>
--- a/Docs/Meetings/2013_04_08.docx
+++ b/Docs/Meetings/2013_04_08.docx
@@ -5,77 +5,51 @@
     <w:p>
       <w:pPr>
         <w:rPr>
-          <w:lang w:val="en-GB"/>
+          <w:lang w:val="en-US"/>
         </w:rPr>
       </w:pPr>
       <w:r>
         <w:rPr>
           <w:b/>
-          <w:lang w:val="en-GB"/>
+          <w:lang w:val="en-US"/>
         </w:rPr>
         <w:t xml:space="preserve">Date/Time: </w:t>
       </w:r>
       <w:r>
         <w:rPr>
-          <w:lang w:val="en-GB"/>
+          <w:lang w:val="en-US"/>
         </w:rPr>
         <w:t>08</w:t>
       </w:r>
-      <w:bookmarkStart w:id="0" w:name="_GoBack"/>
-      <w:bookmarkEnd w:id="0"/>
-      <w:r>
-        <w:rPr>
-          <w:lang w:val="en-GB"/>
+      <w:r>
+        <w:rPr>
+          <w:lang w:val="en-US"/>
         </w:rPr>
         <w:t>/04</w:t>
       </w:r>
       <w:r>
         <w:rPr>
-          <w:lang w:val="en-GB"/>
-        </w:rPr>
-        <w:t>/2013, 22:</w:t>
-      </w:r>
-      <w:r>
-        <w:rPr>
-          <w:lang w:val="en-GB"/>
-        </w:rPr>
-        <w:t>00-22</w:t>
-      </w:r>
-      <w:r>
-        <w:rPr>
-          <w:lang w:val="en-GB"/>
-        </w:rPr>
-        <w:t>:</w:t>
-      </w:r>
-      <w:r>
-        <w:rPr>
-          <w:lang w:val="en-GB"/>
-        </w:rPr>
-        <w:t>45</w:t>
-      </w:r>
-      <w:r>
-        <w:rPr>
-          <w:lang w:val="en-GB"/>
-        </w:rPr>
-        <w:t xml:space="preserve">; </w:t>
-      </w:r>
-    </w:p>
-    <w:p>
-      <w:pPr>
-        <w:rPr>
-          <w:lang w:val="en-GB"/>
+          <w:lang w:val="en-US"/>
+        </w:rPr>
+        <w:t xml:space="preserve">/2013, 22:00-22:45; </w:t>
+      </w:r>
+    </w:p>
+    <w:p>
+      <w:pPr>
+        <w:rPr>
+          <w:lang w:val="en-US"/>
         </w:rPr>
       </w:pPr>
       <w:r>
         <w:rPr>
           <w:b/>
-          <w:lang w:val="en-GB"/>
+          <w:lang w:val="en-US"/>
         </w:rPr>
         <w:t xml:space="preserve">Location: </w:t>
       </w:r>
       <w:r>
         <w:rPr>
-          <w:lang w:val="en-GB"/>
+          <w:lang w:val="en-US"/>
         </w:rPr>
         <w:t>DEIS-L2.2</w:t>
       </w:r>
@@ -83,20 +57,20 @@
     <w:p>
       <w:pPr>
         <w:rPr>
-          <w:lang w:val="en-GB"/>
+          <w:lang w:val="en-US"/>
         </w:rPr>
       </w:pPr>
       <w:r>
         <w:rPr>
           <w:b/>
-          <w:lang w:val="en-GB"/>
+          <w:lang w:val="en-US"/>
         </w:rPr>
         <w:t xml:space="preserve">Moderator: </w:t>
       </w:r>
       <w:r>
         <w:rPr>
           <w:b/>
-          <w:lang w:val="en-GB"/>
+          <w:lang w:val="en-US"/>
         </w:rPr>
         <w:t>João Girão</w:t>
       </w:r>
@@ -107,20 +81,20 @@
           <w:top w:val="single" w:sz="4" w:space="1" w:color="auto"/>
         </w:pBdr>
         <w:rPr>
-          <w:lang w:val="en-GB"/>
-        </w:rPr>
-      </w:pPr>
-    </w:p>
-    <w:p>
-      <w:pPr>
-        <w:rPr>
-          <w:lang w:val="en-GB"/>
+          <w:lang w:val="en-US"/>
+        </w:rPr>
+      </w:pPr>
+    </w:p>
+    <w:p>
+      <w:pPr>
+        <w:rPr>
+          <w:lang w:val="en-US"/>
         </w:rPr>
       </w:pPr>
       <w:r>
         <w:rPr>
           <w:b/>
-          <w:lang w:val="en-GB"/>
+          <w:lang w:val="en-US"/>
         </w:rPr>
         <w:t>Goals:</w:t>
       </w:r>
@@ -128,42 +102,42 @@
     <w:p>
       <w:pPr>
         <w:rPr>
-          <w:lang w:val="en-GB"/>
-        </w:rPr>
-      </w:pPr>
-      <w:r>
-        <w:rPr>
-          <w:lang w:val="en-GB"/>
+          <w:lang w:val="en-US"/>
+        </w:rPr>
+      </w:pPr>
+      <w:r>
+        <w:rPr>
+          <w:lang w:val="en-US"/>
         </w:rPr>
         <w:t xml:space="preserve">Analyse </w:t>
       </w:r>
       <w:r>
         <w:rPr>
-          <w:lang w:val="en-GB"/>
+          <w:lang w:val="en-US"/>
         </w:rPr>
         <w:t>quality plan</w:t>
       </w:r>
       <w:r>
         <w:rPr>
-          <w:lang w:val="en-GB"/>
+          <w:lang w:val="en-US"/>
         </w:rPr>
         <w:t>,</w:t>
       </w:r>
       <w:r>
         <w:rPr>
-          <w:lang w:val="en-GB"/>
+          <w:lang w:val="en-US"/>
         </w:rPr>
         <w:t xml:space="preserve"> assessment and control process</w:t>
       </w:r>
       <w:r>
         <w:rPr>
-          <w:lang w:val="en-GB"/>
+          <w:lang w:val="en-US"/>
         </w:rPr>
         <w:t xml:space="preserve"> and work for next week</w:t>
       </w:r>
       <w:r>
         <w:rPr>
-          <w:lang w:val="en-GB"/>
+          <w:lang w:val="en-US"/>
         </w:rPr>
         <w:t xml:space="preserve"> </w:t>
       </w:r>
@@ -171,13 +145,13 @@
     <w:p>
       <w:pPr>
         <w:rPr>
-          <w:lang w:val="en-GB"/>
+          <w:lang w:val="en-US"/>
         </w:rPr>
       </w:pPr>
       <w:r>
         <w:rPr>
           <w:b/>
-          <w:lang w:val="en-GB"/>
+          <w:lang w:val="en-US"/>
         </w:rPr>
         <w:t>Participants:</w:t>
       </w:r>
@@ -201,13 +175,13 @@
     <w:p>
       <w:pPr>
         <w:rPr>
-          <w:lang w:val="en-GB"/>
+          <w:lang w:val="en-US"/>
         </w:rPr>
       </w:pPr>
       <w:r>
         <w:rPr>
           <w:b/>
-          <w:lang w:val="en-GB"/>
+          <w:lang w:val="en-US"/>
         </w:rPr>
         <w:t>Participant Roles:</w:t>
       </w:r>
@@ -220,20 +194,20 @@
         </w:numPr>
         <w:ind w:hanging="359"/>
         <w:rPr>
-          <w:lang w:val="en-GB"/>
+          <w:lang w:val="en-US"/>
         </w:rPr>
       </w:pPr>
       <w:r>
         <w:rPr>
           <w:rFonts w:ascii="Trebuchet MS" w:eastAsia="Trebuchet MS" w:hAnsi="Trebuchet MS" w:cs="Trebuchet MS"/>
-          <w:lang w:val="en-GB"/>
+          <w:lang w:val="en-US"/>
         </w:rPr>
         <w:t xml:space="preserve">Time Keeper – </w:t>
       </w:r>
       <w:r>
         <w:rPr>
           <w:rFonts w:ascii="Trebuchet MS" w:eastAsia="Trebuchet MS" w:hAnsi="Trebuchet MS" w:cs="Trebuchet MS"/>
-          <w:lang w:val="en-GB"/>
+          <w:lang w:val="en-US"/>
         </w:rPr>
         <w:t>Carla Machado</w:t>
       </w:r>
@@ -246,32 +220,23 @@
         </w:numPr>
         <w:ind w:hanging="359"/>
         <w:rPr>
-          <w:lang w:val="en-GB"/>
+          <w:lang w:val="en-US"/>
         </w:rPr>
       </w:pPr>
       <w:r>
         <w:rPr>
           <w:rFonts w:ascii="Trebuchet MS" w:eastAsia="Trebuchet MS" w:hAnsi="Trebuchet MS" w:cs="Trebuchet MS"/>
-          <w:lang w:val="en-GB"/>
+          <w:lang w:val="en-US"/>
         </w:rPr>
         <w:t xml:space="preserve">Note Keeper – </w:t>
       </w:r>
       <w:r>
         <w:rPr>
           <w:rFonts w:ascii="Trebuchet MS" w:eastAsia="Trebuchet MS" w:hAnsi="Trebuchet MS" w:cs="Trebuchet MS"/>
-          <w:lang w:val="en-GB"/>
-        </w:rPr>
-        <w:t xml:space="preserve">Rui </w:t>
-      </w:r>
-      <w:proofErr w:type="spellStart"/>
-      <w:r>
-        <w:rPr>
-          <w:rFonts w:ascii="Trebuchet MS" w:eastAsia="Trebuchet MS" w:hAnsi="Trebuchet MS" w:cs="Trebuchet MS"/>
-          <w:lang w:val="en-GB"/>
-        </w:rPr>
-        <w:t>Ganhoto</w:t>
-      </w:r>
-      <w:proofErr w:type="spellEnd"/>
+          <w:lang w:val="en-US"/>
+        </w:rPr>
+        <w:t>Rui Ganhoto</w:t>
+      </w:r>
     </w:p>
     <w:p>
       <w:pPr>
@@ -279,20 +244,20 @@
           <w:top w:val="single" w:sz="4" w:space="1" w:color="auto"/>
         </w:pBdr>
         <w:rPr>
-          <w:lang w:val="en-GB"/>
-        </w:rPr>
-      </w:pPr>
-    </w:p>
-    <w:p>
-      <w:pPr>
-        <w:rPr>
-          <w:lang w:val="en-GB"/>
+          <w:lang w:val="en-US"/>
+        </w:rPr>
+      </w:pPr>
+    </w:p>
+    <w:p>
+      <w:pPr>
+        <w:rPr>
+          <w:lang w:val="en-US"/>
         </w:rPr>
       </w:pPr>
       <w:r>
         <w:rPr>
           <w:b/>
-          <w:lang w:val="en-GB"/>
+          <w:lang w:val="en-US"/>
         </w:rPr>
         <w:t>Agenda:</w:t>
       </w:r>
@@ -305,36 +270,42 @@
         </w:numPr>
         <w:ind w:hanging="359"/>
         <w:rPr>
-          <w:lang w:val="en-GB"/>
-        </w:rPr>
-      </w:pPr>
-      <w:r>
-        <w:rPr>
-          <w:lang w:val="en-GB"/>
-        </w:rPr>
-        <w:t>Analyse</w:t>
-      </w:r>
-      <w:r>
-        <w:rPr>
-          <w:lang w:val="en-GB"/>
-        </w:rPr>
-        <w:t xml:space="preserve"> weekly report [</w:t>
-      </w:r>
-      <w:r>
-        <w:rPr>
-          <w:lang w:val="en-GB"/>
+          <w:lang w:val="en-US"/>
+        </w:rPr>
+      </w:pPr>
+      <w:r>
+        <w:rPr>
+          <w:lang w:val="en-US"/>
+        </w:rPr>
+        <w:t>Analy</w:t>
+      </w:r>
+      <w:r>
+        <w:rPr>
+          <w:lang w:val="en-US"/>
+        </w:rPr>
+        <w:t>z</w:t>
+      </w:r>
+      <w:r>
+        <w:rPr>
+          <w:lang w:val="en-US"/>
+        </w:rPr>
+        <w:t>e weekly report [</w:t>
+      </w:r>
+      <w:r>
+        <w:rPr>
+          <w:lang w:val="en-US"/>
         </w:rPr>
         <w:t>5</w:t>
       </w:r>
       <w:r>
         <w:rPr>
-          <w:lang w:val="en-GB"/>
+          <w:lang w:val="en-US"/>
         </w:rPr>
         <w:t xml:space="preserve"> min]</w:t>
       </w:r>
       <w:r>
         <w:rPr>
-          <w:lang w:val="en-GB"/>
+          <w:lang w:val="en-US"/>
         </w:rPr>
         <w:t>;</w:t>
       </w:r>
@@ -347,18 +318,30 @@
         </w:numPr>
         <w:ind w:hanging="359"/>
         <w:rPr>
-          <w:lang w:val="en-GB"/>
-        </w:rPr>
-      </w:pPr>
-      <w:r>
-        <w:rPr>
-          <w:lang w:val="en-GB"/>
-        </w:rPr>
-        <w:t>Analyse Processes</w:t>
-      </w:r>
-      <w:r>
-        <w:rPr>
-          <w:lang w:val="en-GB"/>
+          <w:lang w:val="en-US"/>
+        </w:rPr>
+      </w:pPr>
+      <w:r>
+        <w:rPr>
+          <w:lang w:val="en-US"/>
+        </w:rPr>
+        <w:t>Analy</w:t>
+      </w:r>
+      <w:r>
+        <w:rPr>
+          <w:lang w:val="en-US"/>
+        </w:rPr>
+        <w:t>z</w:t>
+      </w:r>
+      <w:r>
+        <w:rPr>
+          <w:lang w:val="en-US"/>
+        </w:rPr>
+        <w:t>e Processes</w:t>
+      </w:r>
+      <w:r>
+        <w:rPr>
+          <w:lang w:val="en-US"/>
         </w:rPr>
         <w:t>:</w:t>
       </w:r>
@@ -371,42 +354,42 @@
         </w:numPr>
         <w:ind w:left="851" w:firstLine="283"/>
         <w:rPr>
-          <w:lang w:val="en-GB"/>
-        </w:rPr>
-      </w:pPr>
-      <w:r>
-        <w:rPr>
-          <w:lang w:val="en-GB"/>
+          <w:lang w:val="en-US"/>
+        </w:rPr>
+      </w:pPr>
+      <w:r>
+        <w:rPr>
+          <w:lang w:val="en-US"/>
         </w:rPr>
         <w:t>Project</w:t>
       </w:r>
       <w:r>
         <w:rPr>
-          <w:lang w:val="en-GB"/>
+          <w:lang w:val="en-US"/>
         </w:rPr>
         <w:t xml:space="preserve"> Assessment and</w:t>
       </w:r>
       <w:r>
         <w:rPr>
-          <w:lang w:val="en-GB"/>
+          <w:lang w:val="en-US"/>
         </w:rPr>
         <w:t xml:space="preserve"> Control Process</w:t>
       </w:r>
       <w:r>
         <w:rPr>
-          <w:lang w:val="en-GB"/>
+          <w:lang w:val="en-US"/>
         </w:rPr>
         <w:t xml:space="preserve"> [15</w:t>
       </w:r>
       <w:r>
         <w:rPr>
-          <w:lang w:val="en-GB"/>
+          <w:lang w:val="en-US"/>
         </w:rPr>
         <w:t xml:space="preserve"> min]</w:t>
       </w:r>
       <w:r>
         <w:rPr>
-          <w:lang w:val="en-GB"/>
+          <w:lang w:val="en-US"/>
         </w:rPr>
         <w:t>;</w:t>
       </w:r>
@@ -419,30 +402,30 @@
         </w:numPr>
         <w:ind w:left="993" w:firstLine="142"/>
         <w:rPr>
-          <w:lang w:val="en-GB"/>
-        </w:rPr>
-      </w:pPr>
-      <w:r>
-        <w:rPr>
-          <w:lang w:val="en-GB"/>
+          <w:lang w:val="en-US"/>
+        </w:rPr>
+      </w:pPr>
+      <w:r>
+        <w:rPr>
+          <w:lang w:val="en-US"/>
         </w:rPr>
         <w:t>Verification and Validation Process</w:t>
       </w:r>
       <w:r>
         <w:rPr>
-          <w:lang w:val="en-GB"/>
+          <w:lang w:val="en-US"/>
         </w:rPr>
         <w:t xml:space="preserve"> [5</w:t>
       </w:r>
       <w:r>
         <w:rPr>
-          <w:lang w:val="en-GB"/>
+          <w:lang w:val="en-US"/>
         </w:rPr>
         <w:t xml:space="preserve"> min]</w:t>
       </w:r>
       <w:r>
         <w:rPr>
-          <w:lang w:val="en-GB"/>
+          <w:lang w:val="en-US"/>
         </w:rPr>
         <w:t>;</w:t>
       </w:r>
@@ -455,24 +438,30 @@
         </w:numPr>
         <w:ind w:hanging="359"/>
         <w:rPr>
-          <w:lang w:val="en-GB"/>
-        </w:rPr>
-      </w:pPr>
-      <w:r>
-        <w:rPr>
-          <w:lang w:val="en-GB"/>
+          <w:lang w:val="en-US"/>
+        </w:rPr>
+      </w:pPr>
+      <w:r>
+        <w:rPr>
+          <w:lang w:val="en-US"/>
         </w:rPr>
         <w:t>Ana</w:t>
       </w:r>
       <w:r>
         <w:rPr>
-          <w:lang w:val="en-GB"/>
-        </w:rPr>
-        <w:t>lyse Project Plan [10</w:t>
-      </w:r>
-      <w:r>
-        <w:rPr>
-          <w:lang w:val="en-GB"/>
+          <w:lang w:val="en-US"/>
+        </w:rPr>
+        <w:t>lyz</w:t>
+      </w:r>
+      <w:r>
+        <w:rPr>
+          <w:lang w:val="en-US"/>
+        </w:rPr>
+        <w:t>e Project Plan [10</w:t>
+      </w:r>
+      <w:r>
+        <w:rPr>
+          <w:lang w:val="en-US"/>
         </w:rPr>
         <w:t xml:space="preserve"> min];</w:t>
       </w:r>
@@ -485,30 +474,30 @@
         </w:numPr>
         <w:ind w:hanging="359"/>
         <w:rPr>
-          <w:lang w:val="en-GB"/>
-        </w:rPr>
-      </w:pPr>
-      <w:r>
-        <w:rPr>
-          <w:lang w:val="en-GB"/>
+          <w:lang w:val="en-US"/>
+        </w:rPr>
+      </w:pPr>
+      <w:r>
+        <w:rPr>
+          <w:lang w:val="en-US"/>
         </w:rPr>
         <w:t>Individual tasks a</w:t>
       </w:r>
       <w:r>
         <w:rPr>
-          <w:lang w:val="en-GB"/>
+          <w:lang w:val="en-US"/>
         </w:rPr>
         <w:t>nd commitments to the project [5</w:t>
       </w:r>
       <w:r>
         <w:rPr>
-          <w:lang w:val="en-GB"/>
+          <w:lang w:val="en-US"/>
         </w:rPr>
         <w:t xml:space="preserve"> min]</w:t>
       </w:r>
       <w:r>
         <w:rPr>
-          <w:lang w:val="en-GB"/>
+          <w:lang w:val="en-US"/>
         </w:rPr>
         <w:t>;</w:t>
       </w:r>
@@ -521,30 +510,30 @@
         </w:numPr>
         <w:ind w:hanging="359"/>
         <w:rPr>
-          <w:lang w:val="en-GB"/>
-        </w:rPr>
-      </w:pPr>
-      <w:r>
-        <w:rPr>
-          <w:lang w:val="en-GB"/>
+          <w:lang w:val="en-US"/>
+        </w:rPr>
+      </w:pPr>
+      <w:r>
+        <w:rPr>
+          <w:lang w:val="en-US"/>
         </w:rPr>
         <w:t>Goals for next week and any other business [</w:t>
       </w:r>
       <w:r>
         <w:rPr>
-          <w:lang w:val="en-GB"/>
+          <w:lang w:val="en-US"/>
         </w:rPr>
         <w:t>5</w:t>
       </w:r>
       <w:r>
         <w:rPr>
-          <w:lang w:val="en-GB"/>
+          <w:lang w:val="en-US"/>
         </w:rPr>
         <w:t xml:space="preserve"> min]</w:t>
       </w:r>
       <w:r>
         <w:rPr>
-          <w:lang w:val="en-GB"/>
+          <w:lang w:val="en-US"/>
         </w:rPr>
         <w:t>;</w:t>
       </w:r>
@@ -552,14 +541,14 @@
     <w:p>
       <w:pPr>
         <w:rPr>
-          <w:lang w:val="en-GB"/>
-        </w:rPr>
-      </w:pPr>
-    </w:p>
-    <w:p>
-      <w:pPr>
-        <w:rPr>
-          <w:lang w:val="en-GB"/>
+          <w:lang w:val="en-US"/>
+        </w:rPr>
+      </w:pPr>
+    </w:p>
+    <w:p>
+      <w:pPr>
+        <w:rPr>
+          <w:lang w:val="en-US"/>
         </w:rPr>
       </w:pPr>
     </w:p>
@@ -569,20 +558,20 @@
           <w:top w:val="single" w:sz="4" w:space="1" w:color="auto"/>
         </w:pBdr>
         <w:rPr>
-          <w:lang w:val="en-GB"/>
-        </w:rPr>
-      </w:pPr>
-    </w:p>
-    <w:p>
-      <w:pPr>
-        <w:rPr>
-          <w:lang w:val="en-GB"/>
+          <w:lang w:val="en-US"/>
+        </w:rPr>
+      </w:pPr>
+    </w:p>
+    <w:p>
+      <w:pPr>
+        <w:rPr>
+          <w:lang w:val="en-US"/>
         </w:rPr>
       </w:pPr>
       <w:r>
         <w:rPr>
           <w:b/>
-          <w:lang w:val="en-GB"/>
+          <w:lang w:val="en-US"/>
         </w:rPr>
         <w:t>Items Discussed:</w:t>
       </w:r>
@@ -590,33 +579,664 @@
     <w:p>
       <w:pPr>
         <w:rPr>
-          <w:lang w:val="en-GB"/>
-        </w:rPr>
-      </w:pPr>
-    </w:p>
-    <w:p>
-      <w:pPr>
-        <w:pStyle w:val="PargrafodaLista"/>
+          <w:lang w:val="en-US"/>
+        </w:rPr>
+      </w:pPr>
+    </w:p>
+    <w:p>
+      <w:pPr>
+        <w:pStyle w:val="ListParagraph"/>
         <w:numPr>
           <w:ilvl w:val="0"/>
           <w:numId w:val="9"/>
         </w:numPr>
         <w:rPr>
-          <w:lang w:val="en-GB"/>
-        </w:rPr>
-      </w:pPr>
-      <w:r>
-        <w:rPr>
-          <w:lang w:val="en-GB"/>
+          <w:lang w:val="en-US"/>
+        </w:rPr>
+      </w:pPr>
+      <w:r>
+        <w:rPr>
+          <w:lang w:val="en-US"/>
+        </w:rPr>
+        <w:t>Meeting startup (review agenda)</w:t>
+      </w:r>
+    </w:p>
+    <w:p>
+      <w:pPr>
+        <w:pStyle w:val="ListParagraph"/>
+        <w:numPr>
+          <w:ilvl w:val="0"/>
+          <w:numId w:val="9"/>
+        </w:numPr>
+        <w:rPr>
+          <w:lang w:val="en-US"/>
+        </w:rPr>
+      </w:pPr>
+      <w:r>
+        <w:rPr>
+          <w:lang w:val="en-US"/>
+        </w:rPr>
+        <w:t>Weekly Report analysis</w:t>
+      </w:r>
+    </w:p>
+    <w:p>
+      <w:pPr>
+        <w:pStyle w:val="ListParagraph"/>
+        <w:numPr>
+          <w:ilvl w:val="0"/>
+          <w:numId w:val="9"/>
+        </w:numPr>
+        <w:rPr>
+          <w:lang w:val="en-US"/>
+        </w:rPr>
+      </w:pPr>
+      <w:r>
+        <w:rPr>
+          <w:lang w:val="en-US"/>
+        </w:rPr>
+        <w:t>Processes Analysis</w:t>
+      </w:r>
+    </w:p>
+    <w:p>
+      <w:pPr>
+        <w:pStyle w:val="ListParagraph"/>
+        <w:numPr>
+          <w:ilvl w:val="1"/>
+          <w:numId w:val="9"/>
+        </w:numPr>
+        <w:rPr>
+          <w:lang w:val="en-US"/>
+        </w:rPr>
+      </w:pPr>
+      <w:r>
+        <w:rPr>
+          <w:lang w:val="en-US"/>
+        </w:rPr>
+        <w:t>Analyze Project Assessment and Control Process</w:t>
+      </w:r>
+    </w:p>
+    <w:p>
+      <w:pPr>
+        <w:pStyle w:val="ListParagraph"/>
+        <w:numPr>
+          <w:ilvl w:val="2"/>
+          <w:numId w:val="9"/>
+        </w:numPr>
+        <w:rPr>
+          <w:lang w:val="en-US"/>
+        </w:rPr>
+      </w:pPr>
+      <w:r>
+        <w:rPr>
+          <w:lang w:val="en-US"/>
+        </w:rPr>
+        <w:t>Assessment and Control</w:t>
+      </w:r>
+    </w:p>
+    <w:p>
+      <w:pPr>
+        <w:pStyle w:val="ListParagraph"/>
+        <w:numPr>
+          <w:ilvl w:val="3"/>
+          <w:numId w:val="9"/>
+        </w:numPr>
+        <w:rPr>
+          <w:lang w:val="en-US"/>
+        </w:rPr>
+      </w:pPr>
+      <w:r>
+        <w:rPr>
+          <w:lang w:val="en-US"/>
+        </w:rPr>
+        <w:t>Risk Manager is responsible to identify and assess risks, not Project Manager.</w:t>
+      </w:r>
+    </w:p>
+    <w:p>
+      <w:pPr>
+        <w:pStyle w:val="ListParagraph"/>
+        <w:numPr>
+          <w:ilvl w:val="3"/>
+          <w:numId w:val="9"/>
+        </w:numPr>
+        <w:rPr>
+          <w:lang w:val="en-US"/>
+        </w:rPr>
+      </w:pPr>
+      <w:r>
+        <w:rPr>
+          <w:lang w:val="en-US"/>
+        </w:rPr>
+        <w:t>Any team member can identify risks and should keep Risk Manager updated about any identified risk.</w:t>
+      </w:r>
+    </w:p>
+    <w:p>
+      <w:pPr>
+        <w:pStyle w:val="ListParagraph"/>
+        <w:numPr>
+          <w:ilvl w:val="2"/>
+          <w:numId w:val="9"/>
+        </w:numPr>
+        <w:rPr>
+          <w:lang w:val="en-US"/>
+        </w:rPr>
+      </w:pPr>
+      <w:r>
+        <w:rPr>
+          <w:lang w:val="en-US"/>
+        </w:rPr>
+        <w:t>Measures</w:t>
+      </w:r>
+    </w:p>
+    <w:p>
+      <w:pPr>
+        <w:pStyle w:val="ListParagraph"/>
+        <w:numPr>
+          <w:ilvl w:val="3"/>
+          <w:numId w:val="9"/>
+        </w:numPr>
+        <w:rPr>
+          <w:lang w:val="en-US"/>
+        </w:rPr>
+      </w:pPr>
+      <w:r>
+        <w:rPr>
+          <w:lang w:val="en-US"/>
+        </w:rPr>
+        <w:t>Move Lessons Learned to Outputs</w:t>
+      </w:r>
+    </w:p>
+    <w:p>
+      <w:pPr>
+        <w:pStyle w:val="ListParagraph"/>
+        <w:numPr>
+          <w:ilvl w:val="3"/>
+          <w:numId w:val="9"/>
+        </w:numPr>
+        <w:rPr>
+          <w:lang w:val="en-US"/>
+        </w:rPr>
+      </w:pPr>
+      <w:r>
+        <w:rPr>
+          <w:lang w:val="en-US"/>
+        </w:rPr>
+        <w:t>Number of Active Risks and Number of Active High Level Risks Are a Measure</w:t>
+      </w:r>
+    </w:p>
+    <w:p>
+      <w:pPr>
+        <w:pStyle w:val="ListParagraph"/>
+        <w:numPr>
+          <w:ilvl w:val="3"/>
+          <w:numId w:val="9"/>
+        </w:numPr>
+        <w:rPr>
+          <w:lang w:val="en-US"/>
+        </w:rPr>
+      </w:pPr>
+      <w:r>
+        <w:rPr>
+          <w:lang w:val="en-US"/>
+        </w:rPr>
+        <w:t>Performance Index From Earn Value</w:t>
+      </w:r>
+    </w:p>
+    <w:p>
+      <w:pPr>
+        <w:pStyle w:val="ListParagraph"/>
+        <w:numPr>
+          <w:ilvl w:val="2"/>
+          <w:numId w:val="9"/>
+        </w:numPr>
+        <w:rPr>
+          <w:lang w:val="en-US"/>
+        </w:rPr>
+      </w:pPr>
+      <w:r>
+        <w:rPr>
+          <w:lang w:val="en-US"/>
+        </w:rPr>
+        <w:t>Outputs</w:t>
+      </w:r>
+    </w:p>
+    <w:p>
+      <w:pPr>
+        <w:pStyle w:val="ListParagraph"/>
+        <w:numPr>
+          <w:ilvl w:val="3"/>
+          <w:numId w:val="9"/>
+        </w:numPr>
+        <w:rPr>
+          <w:lang w:val="en-US"/>
+        </w:rPr>
+      </w:pPr>
+      <w:r>
+        <w:rPr>
+          <w:lang w:val="en-US"/>
+        </w:rPr>
+        <w:t>Lessons Learned are an Output</w:t>
+      </w:r>
+    </w:p>
+    <w:p>
+      <w:pPr>
+        <w:pStyle w:val="ListParagraph"/>
+        <w:numPr>
+          <w:ilvl w:val="1"/>
+          <w:numId w:val="9"/>
+        </w:numPr>
+        <w:rPr>
+          <w:lang w:val="en-US"/>
+        </w:rPr>
+      </w:pPr>
+      <w:r>
+        <w:rPr>
+          <w:lang w:val="en-US"/>
+        </w:rPr>
+        <w:t>Analy</w:t>
+      </w:r>
+      <w:r>
+        <w:rPr>
+          <w:lang w:val="en-US"/>
+        </w:rPr>
+        <w:t>z</w:t>
+      </w:r>
+      <w:r>
+        <w:rPr>
+          <w:lang w:val="en-US"/>
+        </w:rPr>
+        <w:t>e Verification and Validation Process</w:t>
+      </w:r>
+    </w:p>
+    <w:p>
+      <w:pPr>
+        <w:pStyle w:val="ListParagraph"/>
+        <w:numPr>
+          <w:ilvl w:val="2"/>
+          <w:numId w:val="9"/>
+        </w:numPr>
+        <w:rPr>
+          <w:lang w:val="en-US"/>
+        </w:rPr>
+      </w:pPr>
+      <w:r>
+        <w:rPr>
+          <w:lang w:val="en-US"/>
+        </w:rPr>
+        <w:t>Template Is not defined in Process</w:t>
+      </w:r>
+    </w:p>
+    <w:p>
+      <w:pPr>
+        <w:pStyle w:val="ListParagraph"/>
+        <w:numPr>
+          <w:ilvl w:val="3"/>
+          <w:numId w:val="9"/>
+        </w:numPr>
+        <w:rPr>
+          <w:lang w:val="en-US"/>
+        </w:rPr>
+      </w:pPr>
+      <w:r>
+        <w:rPr>
+          <w:lang w:val="en-US"/>
+        </w:rPr>
+        <w:lastRenderedPageBreak/>
+        <w:t>If team members are using EA to create test plans, there is no need for the template as we will export an EA word Document.</w:t>
+      </w:r>
+      <w:r>
+        <w:rPr>
+          <w:lang w:val="en-US"/>
         </w:rPr>
         <w:t xml:space="preserve"> </w:t>
       </w:r>
     </w:p>
     <w:p>
       <w:pPr>
+        <w:pStyle w:val="ListParagraph"/>
+        <w:numPr>
+          <w:ilvl w:val="0"/>
+          <w:numId w:val="9"/>
+        </w:numPr>
+        <w:rPr>
+          <w:lang w:val="en-US"/>
+        </w:rPr>
+      </w:pPr>
+      <w:r>
+        <w:rPr>
+          <w:lang w:val="en-US"/>
+        </w:rPr>
+        <w:t>Analyze Project Plan</w:t>
+      </w:r>
+    </w:p>
+    <w:p>
+      <w:pPr>
+        <w:pStyle w:val="ListParagraph"/>
+        <w:numPr>
+          <w:ilvl w:val="1"/>
+          <w:numId w:val="9"/>
+        </w:numPr>
+        <w:rPr>
+          <w:lang w:val="en-US"/>
+        </w:rPr>
+      </w:pPr>
+      <w:r>
+        <w:rPr>
+          <w:lang w:val="en-US"/>
+        </w:rPr>
+        <w:t>Project Plan must identify that is only a initial plan.</w:t>
+      </w:r>
+    </w:p>
+    <w:p>
+      <w:pPr>
+        <w:pStyle w:val="ListParagraph"/>
+        <w:numPr>
+          <w:ilvl w:val="2"/>
+          <w:numId w:val="9"/>
+        </w:numPr>
+        <w:rPr>
+          <w:lang w:val="en-US"/>
+        </w:rPr>
+      </w:pPr>
+      <w:r>
+        <w:rPr>
+          <w:lang w:val="en-US"/>
+        </w:rPr>
+        <w:t>It must identify where we can find the updated documents about every subjects in the plan</w:t>
+      </w:r>
+    </w:p>
+    <w:p>
+      <w:pPr>
+        <w:pStyle w:val="ListParagraph"/>
+        <w:numPr>
+          <w:ilvl w:val="3"/>
+          <w:numId w:val="9"/>
+        </w:numPr>
+        <w:rPr>
+          <w:lang w:val="en-US"/>
+        </w:rPr>
+      </w:pPr>
+      <w:r>
+        <w:rPr>
+          <w:lang w:val="en-US"/>
+        </w:rPr>
+        <w:t>Gantt chart</w:t>
+      </w:r>
+    </w:p>
+    <w:p>
+      <w:pPr>
+        <w:pStyle w:val="ListParagraph"/>
+        <w:numPr>
+          <w:ilvl w:val="3"/>
+          <w:numId w:val="9"/>
+        </w:numPr>
+        <w:rPr>
+          <w:lang w:val="en-US"/>
+        </w:rPr>
+      </w:pPr>
+      <w:r>
+        <w:rPr>
+          <w:lang w:val="en-US"/>
+        </w:rPr>
+        <w:t>Earn Value</w:t>
+      </w:r>
+    </w:p>
+    <w:p>
+      <w:pPr>
+        <w:pStyle w:val="ListParagraph"/>
+        <w:numPr>
+          <w:ilvl w:val="3"/>
+          <w:numId w:val="9"/>
+        </w:numPr>
+        <w:rPr>
+          <w:lang w:val="en-US"/>
+        </w:rPr>
+      </w:pPr>
+      <w:r>
+        <w:rPr>
+          <w:lang w:val="en-US"/>
+        </w:rPr>
+        <w:t>Any other item</w:t>
+      </w:r>
+    </w:p>
+    <w:p>
+      <w:pPr>
+        <w:pStyle w:val="ListParagraph"/>
+        <w:numPr>
+          <w:ilvl w:val="1"/>
+          <w:numId w:val="9"/>
+        </w:numPr>
+        <w:rPr>
+          <w:lang w:val="en-US"/>
+        </w:rPr>
+      </w:pPr>
+      <w:r>
+        <w:rPr>
+          <w:lang w:val="en-US"/>
+        </w:rPr>
+        <w:t xml:space="preserve">Instead of current project tracking definition in the project plan, we should use an Schedule Performance Index (SPI) </w:t>
+      </w:r>
+    </w:p>
+    <w:p>
+      <w:pPr>
+        <w:pStyle w:val="ListParagraph"/>
+        <w:numPr>
+          <w:ilvl w:val="0"/>
+          <w:numId w:val="9"/>
+        </w:numPr>
+        <w:rPr>
+          <w:lang w:val="en-US"/>
+        </w:rPr>
+      </w:pPr>
+      <w:r>
+        <w:rPr>
+          <w:lang w:val="en-US"/>
+        </w:rPr>
+        <w:t>Individual Tasks and Commitments</w:t>
+      </w:r>
+    </w:p>
+    <w:p>
+      <w:pPr>
+        <w:pStyle w:val="ListParagraph"/>
+        <w:numPr>
+          <w:ilvl w:val="1"/>
+          <w:numId w:val="9"/>
+        </w:numPr>
+        <w:rPr>
+          <w:lang w:val="en-US"/>
+        </w:rPr>
+      </w:pPr>
+      <w:r>
+        <w:rPr>
+          <w:lang w:val="en-US"/>
+        </w:rPr>
+        <w:t>Because of Overwork and processes creating obstacles:</w:t>
+      </w:r>
+    </w:p>
+    <w:p>
+      <w:pPr>
+        <w:pStyle w:val="ListParagraph"/>
+        <w:numPr>
+          <w:ilvl w:val="2"/>
+          <w:numId w:val="9"/>
+        </w:numPr>
+        <w:rPr>
+          <w:lang w:val="en-US"/>
+        </w:rPr>
+      </w:pPr>
+      <w:r>
+        <w:rPr>
+          <w:lang w:val="en-US"/>
+        </w:rPr>
+        <w:t>In exceptional cases, we can bend the process rules and change the work to any team member with free time.</w:t>
+      </w:r>
+    </w:p>
+    <w:p>
+      <w:pPr>
+        <w:pStyle w:val="ListParagraph"/>
+        <w:numPr>
+          <w:ilvl w:val="2"/>
+          <w:numId w:val="9"/>
+        </w:numPr>
+        <w:rPr>
+          <w:lang w:val="en-US"/>
+        </w:rPr>
+      </w:pPr>
+      <w:r>
+        <w:rPr>
+          <w:lang w:val="en-US"/>
+        </w:rPr>
+        <w:t>Document Reviews and Approvals will be affected by this.</w:t>
+      </w:r>
+      <w:r>
+        <w:rPr>
+          <w:lang w:val="en-US"/>
+        </w:rPr>
+        <w:t xml:space="preserve"> </w:t>
+      </w:r>
+    </w:p>
+    <w:p>
+      <w:pPr>
+        <w:pStyle w:val="ListParagraph"/>
+        <w:numPr>
+          <w:ilvl w:val="0"/>
+          <w:numId w:val="9"/>
+        </w:numPr>
+        <w:rPr>
+          <w:lang w:val="en-US"/>
+        </w:rPr>
+      </w:pPr>
+      <w:r>
+        <w:rPr>
+          <w:lang w:val="en-US"/>
+        </w:rPr>
+        <w:t>G</w:t>
+      </w:r>
+      <w:r>
+        <w:rPr>
+          <w:lang w:val="en-US"/>
+        </w:rPr>
+        <w:t>oals for Next Week</w:t>
+      </w:r>
+    </w:p>
+    <w:p>
+      <w:pPr>
+        <w:pStyle w:val="ListParagraph"/>
+        <w:numPr>
+          <w:ilvl w:val="1"/>
+          <w:numId w:val="9"/>
+        </w:numPr>
+        <w:rPr>
+          <w:lang w:val="en-US"/>
+        </w:rPr>
+      </w:pPr>
+      <w:r>
+        <w:rPr>
+          <w:lang w:val="en-US"/>
+        </w:rPr>
+        <w:t>Finish Any Process Documentation</w:t>
+      </w:r>
+    </w:p>
+    <w:p>
+      <w:pPr>
+        <w:pStyle w:val="ListParagraph"/>
+        <w:numPr>
+          <w:ilvl w:val="1"/>
+          <w:numId w:val="9"/>
+        </w:numPr>
+        <w:rPr>
+          <w:lang w:val="en-US"/>
+        </w:rPr>
+      </w:pPr>
+      <w:r>
+        <w:rPr>
+          <w:lang w:val="en-US"/>
+        </w:rPr>
+        <w:t>Start Requirements Analysis</w:t>
+      </w:r>
+    </w:p>
+    <w:p>
+      <w:pPr>
+        <w:pStyle w:val="ListParagraph"/>
+        <w:numPr>
+          <w:ilvl w:val="1"/>
+          <w:numId w:val="9"/>
+        </w:numPr>
+        <w:rPr>
+          <w:lang w:val="en-US"/>
+        </w:rPr>
+      </w:pPr>
+      <w:r>
+        <w:rPr>
+          <w:lang w:val="en-US"/>
+        </w:rPr>
+        <w:t>Finish Project Plan And Quality Plan</w:t>
+      </w:r>
+    </w:p>
+    <w:p>
+      <w:pPr>
+        <w:pStyle w:val="ListParagraph"/>
+        <w:numPr>
+          <w:ilvl w:val="0"/>
+          <w:numId w:val="9"/>
+        </w:numPr>
+        <w:rPr>
+          <w:lang w:val="en-US"/>
+        </w:rPr>
+      </w:pPr>
+      <w:r>
+        <w:rPr>
+          <w:lang w:val="en-US"/>
+        </w:rPr>
+        <w:t>Coding Standards</w:t>
+      </w:r>
+    </w:p>
+    <w:p>
+      <w:pPr>
+        <w:pStyle w:val="ListParagraph"/>
+        <w:numPr>
+          <w:ilvl w:val="1"/>
+          <w:numId w:val="9"/>
+        </w:numPr>
+        <w:rPr>
+          <w:lang w:val="en-US"/>
+        </w:rPr>
+      </w:pPr>
+      <w:r>
+        <w:rPr>
+          <w:lang w:val="en-US"/>
+        </w:rPr>
+        <w:t>Misses Method and Class Descriptions/Comments.</w:t>
+      </w:r>
+    </w:p>
+    <w:p>
+      <w:pPr>
+        <w:pStyle w:val="ListParagraph"/>
+        <w:numPr>
+          <w:ilvl w:val="2"/>
+          <w:numId w:val="9"/>
+        </w:numPr>
+        <w:rPr>
+          <w:lang w:val="en-US"/>
+        </w:rPr>
+      </w:pPr>
+      <w:r>
+        <w:rPr>
+          <w:lang w:val="en-US"/>
+        </w:rPr>
+        <w:t>We can use a tool like GhostDoc</w:t>
+      </w:r>
+      <w:r>
+        <w:rPr>
+          <w:lang w:val="en-US"/>
+        </w:rPr>
+        <w:t xml:space="preserve"> (not defined yet)</w:t>
+      </w:r>
+    </w:p>
+    <w:p>
+      <w:pPr>
         <w:spacing w:after="160" w:line="259" w:lineRule="auto"/>
         <w:rPr>
-          <w:lang w:val="en-GB"/>
+          <w:lang w:val="en-US"/>
         </w:rPr>
       </w:pPr>
     </w:p>
@@ -626,14 +1246,14 @@
           <w:top w:val="single" w:sz="4" w:space="1" w:color="auto"/>
         </w:pBdr>
         <w:rPr>
-          <w:lang w:val="en-GB"/>
-        </w:rPr>
-      </w:pPr>
-    </w:p>
-    <w:p>
-      <w:pPr>
-        <w:rPr>
-          <w:lang w:val="en-GB"/>
+          <w:lang w:val="en-US"/>
+        </w:rPr>
+      </w:pPr>
+    </w:p>
+    <w:p>
+      <w:pPr>
+        <w:rPr>
+          <w:lang w:val="en-US"/>
         </w:rPr>
       </w:pPr>
     </w:p>
@@ -659,23 +1279,946 @@
     </w:p>
     <w:p>
       <w:pPr>
-        <w:rPr>
-          <w:lang w:val="en-GB"/>
-        </w:rPr>
-      </w:pPr>
-    </w:p>
-    <w:p>
-      <w:pPr>
+        <w:ind w:left="708"/>
+        <w:rPr>
+          <w:lang w:val="en-GB"/>
+        </w:rPr>
+      </w:pPr>
+      <w:r>
+        <w:rPr>
+          <w:lang w:val="en-GB"/>
+        </w:rPr>
+        <w:t>AI1</w:t>
+      </w:r>
+      <w:r>
+        <w:rPr>
+          <w:lang w:val="en-GB"/>
+        </w:rPr>
+        <w:t xml:space="preserve"> – Create DashBoard – FB – </w:t>
+      </w:r>
+      <w:r>
         <w:rPr>
           <w:b/>
-          <w:lang w:val="en-GB"/>
-        </w:rPr>
-      </w:pPr>
-    </w:p>
-    <w:p>
-      <w:pPr>
-        <w:rPr>
-          <w:lang w:val="en-GB"/>
+          <w:color w:val="auto"/>
+          <w:lang w:val="en-GB"/>
+        </w:rPr>
+        <w:t>Done</w:t>
+      </w:r>
+      <w:r>
+        <w:rPr>
+          <w:lang w:val="en-GB"/>
+        </w:rPr>
+        <w:t>.</w:t>
+      </w:r>
+    </w:p>
+    <w:p>
+      <w:pPr>
+        <w:rPr>
+          <w:color w:val="FF0000"/>
+          <w:lang w:val="en-GB"/>
+        </w:rPr>
+      </w:pPr>
+      <w:r>
+        <w:rPr>
+          <w:lang w:val="en-GB"/>
+        </w:rPr>
+        <w:tab/>
+        <w:t xml:space="preserve">AI2 – Logs and Time records in SVN – MO – </w:t>
+      </w:r>
+      <w:r>
+        <w:rPr>
+          <w:b/>
+          <w:color w:val="auto"/>
+          <w:lang w:val="en-GB"/>
+        </w:rPr>
+        <w:t>Done</w:t>
+      </w:r>
+    </w:p>
+    <w:p>
+      <w:pPr>
+        <w:rPr>
+          <w:b/>
+          <w:color w:val="auto"/>
+          <w:lang w:val="en-GB"/>
+        </w:rPr>
+      </w:pPr>
+      <w:r>
+        <w:rPr>
+          <w:color w:val="FF0000"/>
+          <w:lang w:val="en-GB"/>
+        </w:rPr>
+        <w:tab/>
+      </w:r>
+      <w:r>
+        <w:rPr>
+          <w:lang w:val="en-GB"/>
+        </w:rPr>
+        <w:t>AI3 – Plan when processes will be defined – C</w:t>
+      </w:r>
+      <w:r>
+        <w:rPr>
+          <w:lang w:val="en-GB"/>
+        </w:rPr>
+        <w:t>M</w:t>
+      </w:r>
+      <w:r>
+        <w:rPr>
+          <w:lang w:val="en-GB"/>
+        </w:rPr>
+        <w:t xml:space="preserve"> – </w:t>
+      </w:r>
+      <w:r>
+        <w:rPr>
+          <w:b/>
+          <w:color w:val="auto"/>
+          <w:lang w:val="en-GB"/>
+        </w:rPr>
+        <w:t>Done</w:t>
+      </w:r>
+    </w:p>
+    <w:p>
+      <w:pPr>
+        <w:rPr>
+          <w:b/>
+          <w:color w:val="auto"/>
+          <w:lang w:val="en-GB"/>
+        </w:rPr>
+      </w:pPr>
+      <w:r>
+        <w:rPr>
+          <w:color w:val="auto"/>
+          <w:lang w:val="en-GB"/>
+        </w:rPr>
+        <w:tab/>
+        <w:t xml:space="preserve">AI4 – Build first draft of project Vision and Scope – JG – </w:t>
+      </w:r>
+      <w:r>
+        <w:rPr>
+          <w:b/>
+          <w:color w:val="auto"/>
+          <w:lang w:val="en-GB"/>
+        </w:rPr>
+        <w:t>Done</w:t>
+      </w:r>
+    </w:p>
+    <w:p>
+      <w:pPr>
+        <w:rPr>
+          <w:lang w:val="en-GB"/>
+        </w:rPr>
+      </w:pPr>
+      <w:r>
+        <w:rPr>
+          <w:lang w:val="en-GB"/>
+        </w:rPr>
+        <w:tab/>
+        <w:t>AI5 – Define Project Planning Process – FB – Almost Done</w:t>
+      </w:r>
+    </w:p>
+    <w:p>
+      <w:pPr>
+        <w:rPr>
+          <w:lang w:val="en-GB"/>
+        </w:rPr>
+      </w:pPr>
+      <w:r>
+        <w:rPr>
+          <w:lang w:val="en-GB"/>
+        </w:rPr>
+        <w:tab/>
+        <w:t>AI6 – Refinement and Review of the Vision and Scope document – JG –</w:t>
+      </w:r>
+      <w:r>
+        <w:rPr>
+          <w:b/>
+          <w:lang w:val="en-GB"/>
+        </w:rPr>
+        <w:t>Done</w:t>
+      </w:r>
+    </w:p>
+    <w:p>
+      <w:pPr>
+        <w:rPr>
+          <w:lang w:val="en-GB"/>
+        </w:rPr>
+      </w:pPr>
+      <w:r>
+        <w:rPr>
+          <w:lang w:val="en-GB"/>
+        </w:rPr>
+        <w:tab/>
+        <w:t>AI7 – Review and approve the documents management process –</w:t>
+      </w:r>
+      <w:r>
+        <w:rPr>
+          <w:b/>
+          <w:lang w:val="en-GB"/>
+        </w:rPr>
+        <w:t>Done</w:t>
+      </w:r>
+    </w:p>
+    <w:p>
+      <w:pPr>
+        <w:tabs>
+          <w:tab w:val="center" w:pos="5400"/>
+        </w:tabs>
+        <w:ind w:left="720" w:firstLine="720"/>
+        <w:rPr>
+          <w:lang w:val="it-IT"/>
+        </w:rPr>
+      </w:pPr>
+      <w:r>
+        <w:rPr>
+          <w:lang w:val="it-IT"/>
+        </w:rPr>
+        <w:t>AI7.1 – Review – FB</w:t>
+      </w:r>
+      <w:r>
+        <w:rPr>
+          <w:lang w:val="it-IT"/>
+        </w:rPr>
+        <w:tab/>
+      </w:r>
+    </w:p>
+    <w:p>
+      <w:pPr>
+        <w:ind w:left="720" w:firstLine="720"/>
+        <w:rPr>
+          <w:lang w:val="it-IT"/>
+        </w:rPr>
+      </w:pPr>
+      <w:r>
+        <w:rPr>
+          <w:lang w:val="it-IT"/>
+        </w:rPr>
+        <w:t>AI7.2 – Approve – RG &amp; JG</w:t>
+      </w:r>
+    </w:p>
+    <w:p>
+      <w:pPr>
+        <w:rPr>
+          <w:b/>
+          <w:lang w:val="en-GB"/>
+        </w:rPr>
+      </w:pPr>
+      <w:r>
+        <w:rPr>
+          <w:lang w:val="it-IT"/>
+        </w:rPr>
+        <w:tab/>
+      </w:r>
+      <w:r>
+        <w:rPr>
+          <w:lang w:val="en-GB"/>
+        </w:rPr>
+        <w:t>AI8 – Redefine processes list and estimations – CM -</w:t>
+      </w:r>
+      <w:r>
+        <w:rPr>
+          <w:b/>
+          <w:lang w:val="en-GB"/>
+        </w:rPr>
+        <w:t>Done</w:t>
+      </w:r>
+    </w:p>
+    <w:p>
+      <w:pPr>
+        <w:rPr>
+          <w:b/>
+          <w:lang w:val="en-GB"/>
+        </w:rPr>
+      </w:pPr>
+      <w:r>
+        <w:rPr>
+          <w:lang w:val="en-GB"/>
+        </w:rPr>
+        <w:tab/>
+        <w:t xml:space="preserve">AI9 – Reorganize dashboard – FB - </w:t>
+      </w:r>
+      <w:r>
+        <w:rPr>
+          <w:b/>
+          <w:lang w:val="en-GB"/>
+        </w:rPr>
+        <w:t>Done</w:t>
+      </w:r>
+    </w:p>
+    <w:p>
+      <w:pPr>
+        <w:rPr>
+          <w:b/>
+          <w:lang w:val="en-GB"/>
+        </w:rPr>
+      </w:pPr>
+      <w:r>
+        <w:rPr>
+          <w:lang w:val="en-GB"/>
+        </w:rPr>
+        <w:tab/>
+        <w:t>AI10 – Finish Project Planning Process – JM &amp; FB –D</w:t>
+      </w:r>
+      <w:r>
+        <w:rPr>
+          <w:b/>
+          <w:lang w:val="en-GB"/>
+        </w:rPr>
+        <w:t>one</w:t>
+      </w:r>
+    </w:p>
+    <w:p>
+      <w:pPr>
+        <w:ind w:left="1416"/>
+        <w:rPr>
+          <w:lang w:val="en-GB"/>
+        </w:rPr>
+      </w:pPr>
+      <w:r>
+        <w:rPr>
+          <w:lang w:val="en-GB"/>
+        </w:rPr>
+        <w:t xml:space="preserve">A10.1 – Review - MO </w:t>
+      </w:r>
+    </w:p>
+    <w:p>
+      <w:pPr>
+        <w:ind w:left="1416"/>
+        <w:rPr>
+          <w:lang w:val="en-GB"/>
+        </w:rPr>
+      </w:pPr>
+      <w:r>
+        <w:rPr>
+          <w:lang w:val="en-GB"/>
+        </w:rPr>
+        <w:t xml:space="preserve">A10.2 – Approve - CM &amp; RG </w:t>
+      </w:r>
+    </w:p>
+    <w:p>
+      <w:pPr>
+        <w:rPr>
+          <w:b/>
+          <w:lang w:val="en-GB"/>
+        </w:rPr>
+      </w:pPr>
+      <w:r>
+        <w:rPr>
+          <w:lang w:val="en-GB"/>
+        </w:rPr>
+        <w:tab/>
+        <w:t xml:space="preserve">AI11 – Start Review Process – MO &amp; FB – </w:t>
+      </w:r>
+      <w:r>
+        <w:rPr>
+          <w:b/>
+          <w:lang w:val="en-GB"/>
+        </w:rPr>
+        <w:t>Done</w:t>
+      </w:r>
+    </w:p>
+    <w:p>
+      <w:pPr>
+        <w:ind w:left="1416"/>
+        <w:rPr>
+          <w:lang w:val="en-GB"/>
+        </w:rPr>
+      </w:pPr>
+      <w:r>
+        <w:rPr>
+          <w:lang w:val="en-GB"/>
+        </w:rPr>
+        <w:t xml:space="preserve">A11.1 – Review - CM </w:t>
+      </w:r>
+    </w:p>
+    <w:p>
+      <w:pPr>
+        <w:ind w:left="1416"/>
+        <w:rPr>
+          <w:lang w:val="en-GB"/>
+        </w:rPr>
+      </w:pPr>
+      <w:r>
+        <w:rPr>
+          <w:lang w:val="en-GB"/>
+        </w:rPr>
+        <w:t xml:space="preserve">A11.2 – Approve </w:t>
+      </w:r>
+      <w:r>
+        <w:rPr>
+          <w:lang w:val="en-GB"/>
+        </w:rPr>
+        <w:t>-</w:t>
+      </w:r>
+      <w:r>
+        <w:rPr>
+          <w:lang w:val="en-GB"/>
+        </w:rPr>
+        <w:t xml:space="preserve"> RG &amp; DS</w:t>
+      </w:r>
+    </w:p>
+    <w:p>
+      <w:pPr>
+        <w:ind w:left="708"/>
+        <w:rPr>
+          <w:b/>
+          <w:lang w:val="en-GB"/>
+        </w:rPr>
+      </w:pPr>
+      <w:r>
+        <w:rPr>
+          <w:lang w:val="en-GB"/>
+        </w:rPr>
+        <w:t>AI12 – Finish Requirements Process - JG &amp; CM –</w:t>
+      </w:r>
+      <w:r>
+        <w:rPr>
+          <w:b/>
+          <w:lang w:val="en-GB"/>
+        </w:rPr>
+        <w:t>Done</w:t>
+      </w:r>
+    </w:p>
+    <w:p>
+      <w:pPr>
+        <w:ind w:left="1416"/>
+        <w:rPr>
+          <w:lang w:val="en-GB"/>
+        </w:rPr>
+      </w:pPr>
+      <w:r>
+        <w:rPr>
+          <w:lang w:val="en-GB"/>
+        </w:rPr>
+        <w:lastRenderedPageBreak/>
+        <w:t xml:space="preserve">A12.1 – Review </w:t>
+      </w:r>
+      <w:r>
+        <w:rPr>
+          <w:lang w:val="en-GB"/>
+        </w:rPr>
+        <w:t xml:space="preserve">- </w:t>
+      </w:r>
+      <w:r>
+        <w:rPr>
+          <w:lang w:val="en-GB"/>
+        </w:rPr>
+        <w:t xml:space="preserve">MO  </w:t>
+      </w:r>
+    </w:p>
+    <w:p>
+      <w:pPr>
+        <w:ind w:left="1416"/>
+        <w:rPr>
+          <w:lang w:val="en-GB"/>
+        </w:rPr>
+      </w:pPr>
+      <w:r>
+        <w:rPr>
+          <w:lang w:val="en-GB"/>
+        </w:rPr>
+        <w:t xml:space="preserve">A12.2 – Approve </w:t>
+      </w:r>
+      <w:r>
+        <w:rPr>
+          <w:lang w:val="en-GB"/>
+        </w:rPr>
+        <w:t xml:space="preserve">- </w:t>
+      </w:r>
+      <w:r>
+        <w:rPr>
+          <w:lang w:val="en-GB"/>
+        </w:rPr>
+        <w:t xml:space="preserve">FB &amp; RG </w:t>
+      </w:r>
+    </w:p>
+    <w:p>
+      <w:pPr>
+        <w:rPr>
+          <w:lang w:val="en-GB"/>
+        </w:rPr>
+      </w:pPr>
+      <w:r>
+        <w:rPr>
+          <w:lang w:val="en-GB"/>
+        </w:rPr>
+        <w:tab/>
+        <w:t>AI13 – Ready for review Project Assessment and Control Process – DS &amp; RG –</w:t>
+      </w:r>
+      <w:r>
+        <w:rPr>
+          <w:b/>
+          <w:lang w:val="en-GB"/>
+        </w:rPr>
+        <w:t>Done</w:t>
+      </w:r>
+    </w:p>
+    <w:p>
+      <w:pPr>
+        <w:pStyle w:val="ListParagraph"/>
+        <w:spacing w:after="200"/>
+        <w:jc w:val="both"/>
+        <w:rPr>
+          <w:lang w:val="en-US"/>
+        </w:rPr>
+      </w:pPr>
+      <w:r>
+        <w:rPr>
+          <w:lang w:val="en-US"/>
+        </w:rPr>
+        <w:t xml:space="preserve">AI14 </w:t>
+      </w:r>
+      <w:r>
+        <w:rPr>
+          <w:lang w:val="en-GB"/>
+        </w:rPr>
+        <w:t xml:space="preserve">– </w:t>
+      </w:r>
+      <w:r>
+        <w:rPr>
+          <w:lang w:val="en-US"/>
+        </w:rPr>
+        <w:t>Start Verification &amp; Validation Process</w:t>
+      </w:r>
+      <w:r>
+        <w:rPr>
+          <w:lang w:val="en-US"/>
+        </w:rPr>
+        <w:t xml:space="preserve"> </w:t>
+      </w:r>
+      <w:r>
+        <w:rPr>
+          <w:lang w:val="en-US"/>
+        </w:rPr>
+        <w:t>– JG &amp; JM</w:t>
+      </w:r>
+      <w:r>
+        <w:rPr>
+          <w:lang w:val="en-GB"/>
+        </w:rPr>
+        <w:t xml:space="preserve"> </w:t>
+      </w:r>
+      <w:r>
+        <w:rPr>
+          <w:lang w:val="en-GB"/>
+        </w:rPr>
+        <w:t>–</w:t>
+      </w:r>
+      <w:r>
+        <w:rPr>
+          <w:b/>
+          <w:lang w:val="en-GB"/>
+        </w:rPr>
+        <w:t>Done</w:t>
+      </w:r>
+    </w:p>
+    <w:p>
+      <w:pPr>
+        <w:ind w:firstLine="708"/>
+        <w:rPr>
+          <w:b/>
+          <w:lang w:val="en-GB"/>
+        </w:rPr>
+      </w:pPr>
+      <w:r>
+        <w:rPr>
+          <w:lang w:val="en-GB"/>
+        </w:rPr>
+        <w:t>AI15</w:t>
+      </w:r>
+      <w:r>
+        <w:rPr>
+          <w:lang w:val="en-GB"/>
+        </w:rPr>
+        <w:t xml:space="preserve"> </w:t>
+      </w:r>
+      <w:r>
+        <w:rPr>
+          <w:lang w:val="en-GB"/>
+        </w:rPr>
+        <w:t>–</w:t>
+      </w:r>
+      <w:r>
+        <w:rPr>
+          <w:lang w:val="en-GB"/>
+        </w:rPr>
+        <w:t xml:space="preserve"> </w:t>
+      </w:r>
+      <w:r>
+        <w:rPr>
+          <w:lang w:val="en-GB"/>
+        </w:rPr>
+        <w:t xml:space="preserve">Start </w:t>
+      </w:r>
+      <w:r>
+        <w:rPr>
+          <w:lang w:val="en-GB"/>
+        </w:rPr>
+        <w:t xml:space="preserve">project planning and definition of Quality plan </w:t>
+      </w:r>
+      <w:r>
+        <w:rPr>
+          <w:lang w:val="en-GB"/>
+        </w:rPr>
+        <w:t>– FB &amp; CM –</w:t>
+      </w:r>
+      <w:r>
+        <w:rPr>
+          <w:lang w:val="en-GB"/>
+        </w:rPr>
+        <w:t xml:space="preserve"> </w:t>
+      </w:r>
+      <w:r>
+        <w:rPr>
+          <w:b/>
+          <w:lang w:val="en-GB"/>
+        </w:rPr>
+        <w:t>Done</w:t>
+      </w:r>
+    </w:p>
+    <w:p>
+      <w:pPr>
+        <w:ind w:firstLine="708"/>
+        <w:rPr>
+          <w:lang w:val="en-GB"/>
+        </w:rPr>
+      </w:pPr>
+      <w:r>
+        <w:rPr>
+          <w:lang w:val="en-GB"/>
+        </w:rPr>
+        <w:t>AI16</w:t>
+      </w:r>
+      <w:r>
+        <w:rPr>
+          <w:lang w:val="en-GB"/>
+        </w:rPr>
+        <w:t xml:space="preserve"> </w:t>
+      </w:r>
+      <w:r>
+        <w:rPr>
+          <w:lang w:val="en-GB"/>
+        </w:rPr>
+        <w:t>–</w:t>
+      </w:r>
+      <w:r>
+        <w:rPr>
+          <w:lang w:val="en-GB"/>
+        </w:rPr>
+        <w:t xml:space="preserve"> </w:t>
+      </w:r>
+      <w:r>
+        <w:rPr>
+          <w:lang w:val="en-GB"/>
+        </w:rPr>
+        <w:t>Finish project planning</w:t>
+      </w:r>
+      <w:r>
+        <w:rPr>
+          <w:lang w:val="en-GB"/>
+        </w:rPr>
+        <w:t xml:space="preserve"> </w:t>
+      </w:r>
+      <w:r>
+        <w:rPr>
+          <w:lang w:val="en-GB"/>
+        </w:rPr>
+        <w:t xml:space="preserve">– FB &amp; CM – </w:t>
+      </w:r>
+      <w:r>
+        <w:rPr>
+          <w:b/>
+          <w:lang w:val="en-GB"/>
+        </w:rPr>
+        <w:t>Almost Done</w:t>
+      </w:r>
+    </w:p>
+    <w:p>
+      <w:pPr>
+        <w:ind w:firstLine="708"/>
+        <w:rPr>
+          <w:lang w:val="en-GB"/>
+        </w:rPr>
+      </w:pPr>
+      <w:r>
+        <w:rPr>
+          <w:lang w:val="en-GB"/>
+        </w:rPr>
+        <w:t>AI17</w:t>
+      </w:r>
+      <w:r>
+        <w:rPr>
+          <w:lang w:val="en-GB"/>
+        </w:rPr>
+        <w:t xml:space="preserve"> </w:t>
+      </w:r>
+      <w:r>
+        <w:rPr>
+          <w:lang w:val="en-GB"/>
+        </w:rPr>
+        <w:t>–</w:t>
+      </w:r>
+      <w:r>
+        <w:rPr>
+          <w:lang w:val="en-GB"/>
+        </w:rPr>
+        <w:t xml:space="preserve"> </w:t>
+      </w:r>
+      <w:r>
+        <w:rPr>
+          <w:lang w:val="en-GB"/>
+        </w:rPr>
+        <w:t>Finish</w:t>
+      </w:r>
+      <w:r>
+        <w:rPr>
+          <w:lang w:val="en-GB"/>
+        </w:rPr>
+        <w:t xml:space="preserve"> of Quality plan </w:t>
+      </w:r>
+      <w:r>
+        <w:rPr>
+          <w:lang w:val="en-GB"/>
+        </w:rPr>
+        <w:t xml:space="preserve">– FB &amp; CM – </w:t>
+      </w:r>
+      <w:r>
+        <w:rPr>
+          <w:b/>
+          <w:lang w:val="en-GB"/>
+        </w:rPr>
+        <w:t>Almost Done</w:t>
+      </w:r>
+    </w:p>
+    <w:p>
+      <w:pPr>
+        <w:pStyle w:val="ListParagraph"/>
+        <w:spacing w:after="200"/>
+        <w:jc w:val="both"/>
+        <w:rPr>
+          <w:lang w:val="en-US"/>
+        </w:rPr>
+      </w:pPr>
+      <w:r>
+        <w:rPr>
+          <w:lang w:val="en-US"/>
+        </w:rPr>
+        <w:t xml:space="preserve">AI18 </w:t>
+      </w:r>
+      <w:r>
+        <w:rPr>
+          <w:lang w:val="en-GB"/>
+        </w:rPr>
+        <w:t>– Review and approve</w:t>
+      </w:r>
+      <w:r>
+        <w:rPr>
+          <w:lang w:val="en-US"/>
+        </w:rPr>
+        <w:t xml:space="preserve"> Verification &amp; Validation Process</w:t>
+      </w:r>
+      <w:r>
+        <w:rPr>
+          <w:lang w:val="en-US"/>
+        </w:rPr>
+        <w:t xml:space="preserve"> </w:t>
+      </w:r>
+      <w:r>
+        <w:rPr>
+          <w:lang w:val="en-US"/>
+        </w:rPr>
+        <w:t>– JG &amp; JM –</w:t>
+      </w:r>
+      <w:r>
+        <w:rPr>
+          <w:b/>
+          <w:lang w:val="en-US"/>
+        </w:rPr>
+        <w:t>Done</w:t>
+      </w:r>
+    </w:p>
+    <w:p>
+      <w:pPr>
+        <w:pStyle w:val="ListParagraph"/>
+        <w:spacing w:after="200"/>
+        <w:jc w:val="both"/>
+        <w:rPr>
+          <w:lang w:val="en-US"/>
+        </w:rPr>
+      </w:pPr>
+      <w:r>
+        <w:rPr>
+          <w:lang w:val="en-US"/>
+        </w:rPr>
+        <w:t>AI19 – Start t</w:t>
+      </w:r>
+      <w:r>
+        <w:rPr>
+          <w:lang w:val="en-US"/>
+        </w:rPr>
+        <w:t>he R</w:t>
+      </w:r>
+      <w:r>
+        <w:rPr>
+          <w:lang w:val="en-US"/>
+        </w:rPr>
+        <w:t xml:space="preserve">equirements </w:t>
+      </w:r>
+      <w:r>
+        <w:rPr>
+          <w:lang w:val="en-US"/>
+        </w:rPr>
+        <w:t>Analysis</w:t>
+      </w:r>
+      <w:r>
+        <w:rPr>
+          <w:lang w:val="en-US"/>
+        </w:rPr>
+        <w:t xml:space="preserve"> – </w:t>
+      </w:r>
+      <w:commentRangeStart w:id="0"/>
+      <w:r>
+        <w:rPr>
+          <w:lang w:val="en-US"/>
+        </w:rPr>
+        <w:t>FB &amp; JG &amp; MO</w:t>
+      </w:r>
+      <w:commentRangeEnd w:id="0"/>
+      <w:r>
+        <w:rPr>
+          <w:rStyle w:val="CommentReference"/>
+        </w:rPr>
+        <w:commentReference w:id="0"/>
+      </w:r>
+      <w:r>
+        <w:rPr>
+          <w:lang w:val="en-US"/>
+        </w:rPr>
+        <w:t xml:space="preserve"> </w:t>
+      </w:r>
+      <w:r>
+        <w:rPr>
+          <w:lang w:val="en-US"/>
+        </w:rPr>
+        <w:t xml:space="preserve">– </w:t>
+      </w:r>
+    </w:p>
+    <w:p>
+      <w:pPr>
+        <w:pStyle w:val="ListParagraph"/>
+        <w:spacing w:after="200"/>
+        <w:jc w:val="both"/>
+        <w:rPr>
+          <w:lang w:val="en-US"/>
+        </w:rPr>
+      </w:pPr>
+      <w:r>
+        <w:rPr>
+          <w:lang w:val="en-US"/>
+        </w:rPr>
+        <w:t xml:space="preserve">AI20 – Prepare Earned Value </w:t>
+      </w:r>
+      <w:r>
+        <w:rPr>
+          <w:lang w:val="en-US"/>
+        </w:rPr>
+        <w:t xml:space="preserve">– FB </w:t>
+      </w:r>
+      <w:r>
+        <w:rPr>
+          <w:lang w:val="en-US"/>
+        </w:rPr>
+        <w:t xml:space="preserve">– </w:t>
+      </w:r>
+    </w:p>
+    <w:p>
+      <w:pPr>
+        <w:pStyle w:val="ListParagraph"/>
+        <w:spacing w:after="200"/>
+        <w:jc w:val="both"/>
+        <w:rPr>
+          <w:lang w:val="en-US"/>
+        </w:rPr>
+      </w:pPr>
+      <w:r>
+        <w:rPr>
+          <w:lang w:val="en-US"/>
+        </w:rPr>
+        <w:t>AI21</w:t>
+      </w:r>
+      <w:r>
+        <w:rPr>
+          <w:lang w:val="en-US"/>
+        </w:rPr>
+        <w:t xml:space="preserve"> – Finish Coding Standards </w:t>
+      </w:r>
+      <w:r>
+        <w:rPr>
+          <w:lang w:val="en-US"/>
+        </w:rPr>
+        <w:t xml:space="preserve">– RG </w:t>
+      </w:r>
+      <w:r>
+        <w:rPr>
+          <w:lang w:val="en-US"/>
+        </w:rPr>
+        <w:t xml:space="preserve">– </w:t>
+      </w:r>
+    </w:p>
+    <w:p>
+      <w:pPr>
+        <w:pStyle w:val="ListParagraph"/>
+        <w:spacing w:after="200"/>
+        <w:jc w:val="both"/>
+        <w:rPr>
+          <w:lang w:val="en-US"/>
+        </w:rPr>
+      </w:pPr>
+      <w:r>
+        <w:rPr>
+          <w:lang w:val="en-US"/>
+        </w:rPr>
+        <w:t>AI22</w:t>
+      </w:r>
+      <w:r>
+        <w:rPr>
+          <w:lang w:val="en-US"/>
+        </w:rPr>
+        <w:t xml:space="preserve"> – Finish the Project Assessment and Control Process</w:t>
+      </w:r>
+      <w:r>
+        <w:rPr>
+          <w:lang w:val="en-US"/>
+        </w:rPr>
+        <w:t xml:space="preserve"> - RG</w:t>
+      </w:r>
+      <w:r>
+        <w:rPr>
+          <w:lang w:val="en-US"/>
+        </w:rPr>
+        <w:t xml:space="preserve"> </w:t>
+      </w:r>
+      <w:r>
+        <w:rPr>
+          <w:lang w:val="en-US"/>
+        </w:rPr>
+        <w:t>&amp; DS &amp; MO</w:t>
+      </w:r>
+      <w:r>
+        <w:rPr>
+          <w:lang w:val="en-US"/>
+        </w:rPr>
+        <w:t xml:space="preserve"> </w:t>
+      </w:r>
+      <w:r>
+        <w:rPr>
+          <w:lang w:val="en-US"/>
+        </w:rPr>
+        <w:t xml:space="preserve">- </w:t>
+      </w:r>
+    </w:p>
+    <w:p>
+      <w:pPr>
+        <w:rPr>
+          <w:lang w:val="en-US"/>
         </w:rPr>
       </w:pPr>
     </w:p>
@@ -685,75 +2228,80 @@
           <w:top w:val="single" w:sz="4" w:space="1" w:color="auto"/>
         </w:pBdr>
         <w:rPr>
-          <w:lang w:val="en-GB"/>
-        </w:rPr>
-      </w:pPr>
-    </w:p>
-    <w:p>
-      <w:pPr>
-        <w:rPr>
-          <w:lang w:val="en-GB"/>
-        </w:rPr>
-      </w:pPr>
-    </w:p>
-    <w:p>
-      <w:pPr>
-        <w:rPr>
-          <w:lang w:val="en-GB"/>
+          <w:lang w:val="en-US"/>
+        </w:rPr>
+      </w:pPr>
+    </w:p>
+    <w:p>
+      <w:pPr>
+        <w:rPr>
+          <w:lang w:val="en-US"/>
+        </w:rPr>
+      </w:pPr>
+    </w:p>
+    <w:p>
+      <w:pPr>
+        <w:rPr>
+          <w:lang w:val="en-US"/>
         </w:rPr>
       </w:pPr>
       <w:r>
         <w:rPr>
           <w:b/>
-          <w:lang w:val="en-GB"/>
+          <w:lang w:val="en-US"/>
         </w:rPr>
         <w:t>Next Meeting:</w:t>
       </w:r>
       <w:r>
         <w:rPr>
-          <w:lang w:val="en-GB"/>
+          <w:lang w:val="en-US"/>
         </w:rPr>
         <w:t xml:space="preserve"> </w:t>
       </w:r>
       <w:r>
         <w:rPr>
-          <w:lang w:val="en-GB"/>
+          <w:lang w:val="en-US"/>
         </w:rPr>
         <w:t>15</w:t>
       </w:r>
       <w:r>
         <w:rPr>
-          <w:lang w:val="en-GB"/>
+          <w:lang w:val="en-US"/>
         </w:rPr>
         <w:t>/04</w:t>
       </w:r>
       <w:r>
         <w:rPr>
-          <w:lang w:val="en-GB"/>
+          <w:lang w:val="en-US"/>
         </w:rPr>
         <w:t>/2013, 23</w:t>
       </w:r>
       <w:r>
         <w:rPr>
-          <w:lang w:val="en-GB"/>
+          <w:lang w:val="en-US"/>
         </w:rPr>
         <w:t xml:space="preserve">:00; Moderator: </w:t>
       </w:r>
       <w:r>
         <w:rPr>
-          <w:lang w:val="en-GB"/>
+          <w:lang w:val="en-US"/>
         </w:rPr>
         <w:t xml:space="preserve">João </w:t>
       </w:r>
       <w:r>
         <w:rPr>
-          <w:lang w:val="en-GB"/>
+          <w:lang w:val="en-US"/>
         </w:rPr>
         <w:t>Martins</w:t>
       </w:r>
     </w:p>
     <w:sectPr>
-      <w:headerReference w:type="default" r:id="rId7"/>
+      <w:headerReference w:type="even" r:id="rId9"/>
+      <w:headerReference w:type="default" r:id="rId10"/>
+      <w:footerReference w:type="even" r:id="rId11"/>
+      <w:footerReference w:type="default" r:id="rId12"/>
+      <w:headerReference w:type="first" r:id="rId13"/>
+      <w:footerReference w:type="first" r:id="rId14"/>
       <w:pgSz w:w="11906" w:h="16838"/>
       <w:pgMar w:top="1417" w:right="1701" w:bottom="1417" w:left="1701" w:header="708" w:footer="708" w:gutter="0"/>
       <w:cols w:space="708"/>
@@ -763,6 +2311,33 @@
 </w:document>
 </file>
 
+<file path=word/comments.xml><?xml version="1.0" encoding="utf-8"?>
+<w:comments xmlns:wpc="http://schemas.microsoft.com/office/word/2010/wordprocessingCanvas" xmlns:mc="http://schemas.openxmlformats.org/markup-compatibility/2006" xmlns:o="urn:schemas-microsoft-com:office:office" xmlns:r="http://schemas.openxmlformats.org/officeDocument/2006/relationships" xmlns:m="http://schemas.openxmlformats.org/officeDocument/2006/math" xmlns:v="urn:schemas-microsoft-com:vml" xmlns:wp14="http://schemas.microsoft.com/office/word/2010/wordprocessingDrawing" xmlns:wp="http://schemas.openxmlformats.org/drawingml/2006/wordprocessingDrawing" xmlns:w10="urn:schemas-microsoft-com:office:word" xmlns:w="http://schemas.openxmlformats.org/wordprocessingml/2006/main" xmlns:w14="http://schemas.microsoft.com/office/word/2010/wordml" xmlns:w15="http://schemas.microsoft.com/office/word/2012/wordml" xmlns:wpg="http://schemas.microsoft.com/office/word/2010/wordprocessingGroup" xmlns:wpi="http://schemas.microsoft.com/office/word/2010/wordprocessingInk" xmlns:wne="http://schemas.microsoft.com/office/word/2006/wordml" xmlns:wps="http://schemas.microsoft.com/office/word/2010/wordprocessingShape" mc:Ignorable="w14 w15 wp14">
+  <w:comment w:id="0" w:author="Rui Ganhoto" w:date="2013-04-09T00:53:00Z" w:initials="RG">
+    <w:p>
+      <w:pPr>
+        <w:pStyle w:val="CommentText"/>
+      </w:pPr>
+      <w:r>
+        <w:rPr>
+          <w:rStyle w:val="CommentReference"/>
+        </w:rPr>
+        <w:annotationRef/>
+      </w:r>
+      <w:r>
+        <w:t>Possível Troca</w:t>
+      </w:r>
+    </w:p>
+  </w:comment>
+</w:comments>
+</file>
+
+<file path=word/commentsExtended.xml><?xml version="1.0" encoding="utf-8"?>
+<w15:commentsEx xmlns:wpc="http://schemas.microsoft.com/office/word/2010/wordprocessingCanvas" xmlns:mc="http://schemas.openxmlformats.org/markup-compatibility/2006" xmlns:o="urn:schemas-microsoft-com:office:office" xmlns:r="http://schemas.openxmlformats.org/officeDocument/2006/relationships" xmlns:m="http://schemas.openxmlformats.org/officeDocument/2006/math" xmlns:v="urn:schemas-microsoft-com:vml" xmlns:wp14="http://schemas.microsoft.com/office/word/2010/wordprocessingDrawing" xmlns:wp="http://schemas.openxmlformats.org/drawingml/2006/wordprocessingDrawing" xmlns:w10="urn:schemas-microsoft-com:office:word" xmlns:w="http://schemas.openxmlformats.org/wordprocessingml/2006/main" xmlns:w14="http://schemas.microsoft.com/office/word/2010/wordml" xmlns:w15="http://schemas.microsoft.com/office/word/2012/wordml" xmlns:wpg="http://schemas.microsoft.com/office/word/2010/wordprocessingGroup" xmlns:wpi="http://schemas.microsoft.com/office/word/2010/wordprocessingInk" xmlns:wne="http://schemas.microsoft.com/office/word/2006/wordml" xmlns:wps="http://schemas.microsoft.com/office/word/2010/wordprocessingShape" mc:Ignorable="w14 w15 wp14">
+  <w15:commentEx w15:paraId="4022BC00" w15:done="0"/>
+</w15:commentsEx>
+</file>
+
 <file path=word/endnotes.xml><?xml version="1.0" encoding="utf-8"?>
 <w:endnotes xmlns:wpc="http://schemas.microsoft.com/office/word/2010/wordprocessingCanvas" xmlns:mc="http://schemas.openxmlformats.org/markup-compatibility/2006" xmlns:o="urn:schemas-microsoft-com:office:office" xmlns:r="http://schemas.openxmlformats.org/officeDocument/2006/relationships" xmlns:m="http://schemas.openxmlformats.org/officeDocument/2006/math" xmlns:v="urn:schemas-microsoft-com:vml" xmlns:wp14="http://schemas.microsoft.com/office/word/2010/wordprocessingDrawing" xmlns:wp="http://schemas.openxmlformats.org/drawingml/2006/wordprocessingDrawing" xmlns:w10="urn:schemas-microsoft-com:office:word" xmlns:w="http://schemas.openxmlformats.org/wordprocessingml/2006/main" xmlns:w14="http://schemas.microsoft.com/office/word/2010/wordml" xmlns:w15="http://schemas.microsoft.com/office/word/2012/wordml" xmlns:wpg="http://schemas.microsoft.com/office/word/2010/wordprocessingGroup" xmlns:wpi="http://schemas.microsoft.com/office/word/2010/wordprocessingInk" xmlns:wne="http://schemas.microsoft.com/office/word/2006/wordml" xmlns:wps="http://schemas.microsoft.com/office/word/2010/wordprocessingShape" mc:Ignorable="w14 w15 wp14">
   <w:endnote w:type="separator" w:id="-1">
@@ -786,6 +2361,36 @@
     </w:p>
   </w:endnote>
 </w:endnotes>
+</file>
+
+<file path=word/footer1.xml><?xml version="1.0" encoding="utf-8"?>
+<w:ftr xmlns:wpc="http://schemas.microsoft.com/office/word/2010/wordprocessingCanvas" xmlns:mc="http://schemas.openxmlformats.org/markup-compatibility/2006" xmlns:o="urn:schemas-microsoft-com:office:office" xmlns:r="http://schemas.openxmlformats.org/officeDocument/2006/relationships" xmlns:m="http://schemas.openxmlformats.org/officeDocument/2006/math" xmlns:v="urn:schemas-microsoft-com:vml" xmlns:wp14="http://schemas.microsoft.com/office/word/2010/wordprocessingDrawing" xmlns:wp="http://schemas.openxmlformats.org/drawingml/2006/wordprocessingDrawing" xmlns:w10="urn:schemas-microsoft-com:office:word" xmlns:w="http://schemas.openxmlformats.org/wordprocessingml/2006/main" xmlns:w14="http://schemas.microsoft.com/office/word/2010/wordml" xmlns:w15="http://schemas.microsoft.com/office/word/2012/wordml" xmlns:wpg="http://schemas.microsoft.com/office/word/2010/wordprocessingGroup" xmlns:wpi="http://schemas.microsoft.com/office/word/2010/wordprocessingInk" xmlns:wne="http://schemas.microsoft.com/office/word/2006/wordml" xmlns:wps="http://schemas.microsoft.com/office/word/2010/wordprocessingShape" mc:Ignorable="w14 w15 wp14">
+  <w:p>
+    <w:pPr>
+      <w:pStyle w:val="Footer"/>
+    </w:pPr>
+  </w:p>
+</w:ftr>
+</file>
+
+<file path=word/footer2.xml><?xml version="1.0" encoding="utf-8"?>
+<w:ftr xmlns:wpc="http://schemas.microsoft.com/office/word/2010/wordprocessingCanvas" xmlns:mc="http://schemas.openxmlformats.org/markup-compatibility/2006" xmlns:o="urn:schemas-microsoft-com:office:office" xmlns:r="http://schemas.openxmlformats.org/officeDocument/2006/relationships" xmlns:m="http://schemas.openxmlformats.org/officeDocument/2006/math" xmlns:v="urn:schemas-microsoft-com:vml" xmlns:wp14="http://schemas.microsoft.com/office/word/2010/wordprocessingDrawing" xmlns:wp="http://schemas.openxmlformats.org/drawingml/2006/wordprocessingDrawing" xmlns:w10="urn:schemas-microsoft-com:office:word" xmlns:w="http://schemas.openxmlformats.org/wordprocessingml/2006/main" xmlns:w14="http://schemas.microsoft.com/office/word/2010/wordml" xmlns:w15="http://schemas.microsoft.com/office/word/2012/wordml" xmlns:wpg="http://schemas.microsoft.com/office/word/2010/wordprocessingGroup" xmlns:wpi="http://schemas.microsoft.com/office/word/2010/wordprocessingInk" xmlns:wne="http://schemas.microsoft.com/office/word/2006/wordml" xmlns:wps="http://schemas.microsoft.com/office/word/2010/wordprocessingShape" mc:Ignorable="w14 w15 wp14">
+  <w:p>
+    <w:pPr>
+      <w:pStyle w:val="Footer"/>
+    </w:pPr>
+  </w:p>
+</w:ftr>
+</file>
+
+<file path=word/footer3.xml><?xml version="1.0" encoding="utf-8"?>
+<w:ftr xmlns:wpc="http://schemas.microsoft.com/office/word/2010/wordprocessingCanvas" xmlns:mc="http://schemas.openxmlformats.org/markup-compatibility/2006" xmlns:o="urn:schemas-microsoft-com:office:office" xmlns:r="http://schemas.openxmlformats.org/officeDocument/2006/relationships" xmlns:m="http://schemas.openxmlformats.org/officeDocument/2006/math" xmlns:v="urn:schemas-microsoft-com:vml" xmlns:wp14="http://schemas.microsoft.com/office/word/2010/wordprocessingDrawing" xmlns:wp="http://schemas.openxmlformats.org/drawingml/2006/wordprocessingDrawing" xmlns:w10="urn:schemas-microsoft-com:office:word" xmlns:w="http://schemas.openxmlformats.org/wordprocessingml/2006/main" xmlns:w14="http://schemas.microsoft.com/office/word/2010/wordml" xmlns:w15="http://schemas.microsoft.com/office/word/2012/wordml" xmlns:wpg="http://schemas.microsoft.com/office/word/2010/wordprocessingGroup" xmlns:wpi="http://schemas.microsoft.com/office/word/2010/wordprocessingInk" xmlns:wne="http://schemas.microsoft.com/office/word/2006/wordml" xmlns:wps="http://schemas.microsoft.com/office/word/2010/wordprocessingShape" mc:Ignorable="w14 w15 wp14">
+  <w:p>
+    <w:pPr>
+      <w:pStyle w:val="Footer"/>
+    </w:pPr>
+  </w:p>
+</w:ftr>
 </file>
 
 <file path=word/footnotes.xml><?xml version="1.0" encoding="utf-8"?>
@@ -817,6 +2422,16 @@
 <w:hdr xmlns:wpc="http://schemas.microsoft.com/office/word/2010/wordprocessingCanvas" xmlns:mc="http://schemas.openxmlformats.org/markup-compatibility/2006" xmlns:o="urn:schemas-microsoft-com:office:office" xmlns:r="http://schemas.openxmlformats.org/officeDocument/2006/relationships" xmlns:m="http://schemas.openxmlformats.org/officeDocument/2006/math" xmlns:v="urn:schemas-microsoft-com:vml" xmlns:wp14="http://schemas.microsoft.com/office/word/2010/wordprocessingDrawing" xmlns:wp="http://schemas.openxmlformats.org/drawingml/2006/wordprocessingDrawing" xmlns:w10="urn:schemas-microsoft-com:office:word" xmlns:w="http://schemas.openxmlformats.org/wordprocessingml/2006/main" xmlns:w14="http://schemas.microsoft.com/office/word/2010/wordml" xmlns:w15="http://schemas.microsoft.com/office/word/2012/wordml" xmlns:wpg="http://schemas.microsoft.com/office/word/2010/wordprocessingGroup" xmlns:wpi="http://schemas.microsoft.com/office/word/2010/wordprocessingInk" xmlns:wne="http://schemas.microsoft.com/office/word/2006/wordml" xmlns:wps="http://schemas.microsoft.com/office/word/2010/wordprocessingShape" mc:Ignorable="w14 w15 wp14">
   <w:p>
     <w:pPr>
+      <w:pStyle w:val="Header"/>
+    </w:pPr>
+  </w:p>
+</w:hdr>
+</file>
+
+<file path=word/header2.xml><?xml version="1.0" encoding="utf-8"?>
+<w:hdr xmlns:wpc="http://schemas.microsoft.com/office/word/2010/wordprocessingCanvas" xmlns:mc="http://schemas.openxmlformats.org/markup-compatibility/2006" xmlns:o="urn:schemas-microsoft-com:office:office" xmlns:r="http://schemas.openxmlformats.org/officeDocument/2006/relationships" xmlns:m="http://schemas.openxmlformats.org/officeDocument/2006/math" xmlns:v="urn:schemas-microsoft-com:vml" xmlns:wp14="http://schemas.microsoft.com/office/word/2010/wordprocessingDrawing" xmlns:wp="http://schemas.openxmlformats.org/drawingml/2006/wordprocessingDrawing" xmlns:w10="urn:schemas-microsoft-com:office:word" xmlns:w="http://schemas.openxmlformats.org/wordprocessingml/2006/main" xmlns:w14="http://schemas.microsoft.com/office/word/2010/wordml" xmlns:w15="http://schemas.microsoft.com/office/word/2012/wordml" xmlns:wpg="http://schemas.microsoft.com/office/word/2010/wordprocessingGroup" xmlns:wpi="http://schemas.microsoft.com/office/word/2010/wordprocessingInk" xmlns:wne="http://schemas.microsoft.com/office/word/2006/wordml" xmlns:wps="http://schemas.microsoft.com/office/word/2010/wordprocessingShape" mc:Ignorable="w14 w15 wp14">
+  <w:p>
+    <w:pPr>
       <w:tabs>
         <w:tab w:val="right" w:pos="9360"/>
       </w:tabs>
@@ -873,8 +2488,10 @@
       <w:rPr>
         <w:lang w:val="en-US"/>
       </w:rPr>
-      <w:t>1</w:t>
+      <w:t>2</w:t>
     </w:r>
+    <w:bookmarkStart w:id="1" w:name="_GoBack"/>
+    <w:bookmarkEnd w:id="1"/>
     <w:r>
       <w:rPr>
         <w:lang w:val="en-US"/>
@@ -886,7 +2503,7 @@
         <w:color w:val="E69138"/>
         <w:lang w:val="en-US"/>
       </w:rPr>
-      <w:t>Draft</w:t>
+      <w:t>Ready To Revision</w:t>
     </w:r>
   </w:p>
   <w:p>
@@ -945,10 +2562,20 @@
   </w:p>
   <w:p>
     <w:pPr>
-      <w:pStyle w:val="Cabealho"/>
+      <w:pStyle w:val="Header"/>
       <w:rPr>
         <w:lang w:val="en-US"/>
       </w:rPr>
+    </w:pPr>
+  </w:p>
+</w:hdr>
+</file>
+
+<file path=word/header3.xml><?xml version="1.0" encoding="utf-8"?>
+<w:hdr xmlns:wpc="http://schemas.microsoft.com/office/word/2010/wordprocessingCanvas" xmlns:mc="http://schemas.openxmlformats.org/markup-compatibility/2006" xmlns:o="urn:schemas-microsoft-com:office:office" xmlns:r="http://schemas.openxmlformats.org/officeDocument/2006/relationships" xmlns:m="http://schemas.openxmlformats.org/officeDocument/2006/math" xmlns:v="urn:schemas-microsoft-com:vml" xmlns:wp14="http://schemas.microsoft.com/office/word/2010/wordprocessingDrawing" xmlns:wp="http://schemas.openxmlformats.org/drawingml/2006/wordprocessingDrawing" xmlns:w10="urn:schemas-microsoft-com:office:word" xmlns:w="http://schemas.openxmlformats.org/wordprocessingml/2006/main" xmlns:w14="http://schemas.microsoft.com/office/word/2010/wordml" xmlns:w15="http://schemas.microsoft.com/office/word/2012/wordml" xmlns:wpg="http://schemas.microsoft.com/office/word/2010/wordprocessingGroup" xmlns:wpi="http://schemas.microsoft.com/office/word/2010/wordprocessingInk" xmlns:wne="http://schemas.microsoft.com/office/word/2006/wordml" xmlns:wps="http://schemas.microsoft.com/office/word/2010/wordprocessingShape" mc:Ignorable="w14 w15 wp14">
+  <w:p>
+    <w:pPr>
+      <w:pStyle w:val="Header"/>
     </w:pPr>
   </w:p>
 </w:hdr>
@@ -2246,6 +3873,14 @@
     <w:abstractNumId w:val="9"/>
   </w:num>
 </w:numbering>
+</file>
+
+<file path=word/people.xml><?xml version="1.0" encoding="utf-8"?>
+<w15:people xmlns:wpc="http://schemas.microsoft.com/office/word/2010/wordprocessingCanvas" xmlns:mc="http://schemas.openxmlformats.org/markup-compatibility/2006" xmlns:o="urn:schemas-microsoft-com:office:office" xmlns:r="http://schemas.openxmlformats.org/officeDocument/2006/relationships" xmlns:m="http://schemas.openxmlformats.org/officeDocument/2006/math" xmlns:v="urn:schemas-microsoft-com:vml" xmlns:wp14="http://schemas.microsoft.com/office/word/2010/wordprocessingDrawing" xmlns:wp="http://schemas.openxmlformats.org/drawingml/2006/wordprocessingDrawing" xmlns:w10="urn:schemas-microsoft-com:office:word" xmlns:w="http://schemas.openxmlformats.org/wordprocessingml/2006/main" xmlns:w14="http://schemas.microsoft.com/office/word/2010/wordml" xmlns:w15="http://schemas.microsoft.com/office/word/2012/wordml" xmlns:wpg="http://schemas.microsoft.com/office/word/2010/wordprocessingGroup" xmlns:wpi="http://schemas.microsoft.com/office/word/2010/wordprocessingInk" xmlns:wne="http://schemas.microsoft.com/office/word/2006/wordml" xmlns:wps="http://schemas.microsoft.com/office/word/2010/wordprocessingShape" mc:Ignorable="w14 w15 wp14">
+  <w15:person w15:author="Rui Ganhoto">
+    <w15:presenceInfo w15:providerId="Windows Live" w15:userId="968e87421556deb4"/>
+  </w15:person>
+</w15:people>
 </file>
 
 <file path=word/styles.xml><?xml version="1.0" encoding="utf-8"?>
@@ -2650,13 +4285,13 @@
       <w:lang w:eastAsia="pt-PT"/>
     </w:rPr>
   </w:style>
-  <w:style w:type="character" w:default="1" w:styleId="Tipodeletrapredefinidodopargrafo">
+  <w:style w:type="character" w:default="1" w:styleId="DefaultParagraphFont">
     <w:name w:val="Default Paragraph Font"/>
     <w:uiPriority w:val="1"/>
     <w:semiHidden/>
     <w:unhideWhenUsed/>
   </w:style>
-  <w:style w:type="table" w:default="1" w:styleId="Tabelanormal">
+  <w:style w:type="table" w:default="1" w:styleId="TableNormal">
     <w:name w:val="Normal Table"/>
     <w:uiPriority w:val="99"/>
     <w:semiHidden/>
@@ -2671,16 +4306,16 @@
       </w:tblCellMar>
     </w:tblPr>
   </w:style>
-  <w:style w:type="numbering" w:default="1" w:styleId="Semlista">
+  <w:style w:type="numbering" w:default="1" w:styleId="NoList">
     <w:name w:val="No List"/>
     <w:uiPriority w:val="99"/>
     <w:semiHidden/>
     <w:unhideWhenUsed/>
   </w:style>
-  <w:style w:type="paragraph" w:styleId="Cabealho">
+  <w:style w:type="paragraph" w:styleId="Header">
     <w:name w:val="header"/>
     <w:basedOn w:val="Normal"/>
-    <w:link w:val="CabealhoCarter"/>
+    <w:link w:val="HeaderChar"/>
     <w:uiPriority w:val="99"/>
     <w:unhideWhenUsed/>
     <w:rsid w:val="00822ABA"/>
@@ -2692,17 +4327,17 @@
       <w:spacing w:line="240" w:lineRule="auto"/>
     </w:pPr>
   </w:style>
-  <w:style w:type="character" w:customStyle="1" w:styleId="CabealhoCarter">
-    <w:name w:val="Cabeçalho Caráter"/>
-    <w:basedOn w:val="Tipodeletrapredefinidodopargrafo"/>
-    <w:link w:val="Cabealho"/>
+  <w:style w:type="character" w:customStyle="1" w:styleId="HeaderChar">
+    <w:name w:val="Header Char"/>
+    <w:basedOn w:val="DefaultParagraphFont"/>
+    <w:link w:val="Header"/>
     <w:uiPriority w:val="99"/>
     <w:rsid w:val="00822ABA"/>
   </w:style>
-  <w:style w:type="paragraph" w:styleId="Rodap">
+  <w:style w:type="paragraph" w:styleId="Footer">
     <w:name w:val="footer"/>
     <w:basedOn w:val="Normal"/>
-    <w:link w:val="RodapCarter"/>
+    <w:link w:val="FooterChar"/>
     <w:uiPriority w:val="99"/>
     <w:unhideWhenUsed/>
     <w:rsid w:val="00822ABA"/>
@@ -2714,14 +4349,14 @@
       <w:spacing w:line="240" w:lineRule="auto"/>
     </w:pPr>
   </w:style>
-  <w:style w:type="character" w:customStyle="1" w:styleId="RodapCarter">
-    <w:name w:val="Rodapé Caráter"/>
-    <w:basedOn w:val="Tipodeletrapredefinidodopargrafo"/>
-    <w:link w:val="Rodap"/>
+  <w:style w:type="character" w:customStyle="1" w:styleId="FooterChar">
+    <w:name w:val="Footer Char"/>
+    <w:basedOn w:val="DefaultParagraphFont"/>
+    <w:link w:val="Footer"/>
     <w:uiPriority w:val="99"/>
     <w:rsid w:val="00822ABA"/>
   </w:style>
-  <w:style w:type="paragraph" w:styleId="PargrafodaLista">
+  <w:style w:type="paragraph" w:styleId="ListParagraph">
     <w:name w:val="List Paragraph"/>
     <w:basedOn w:val="Normal"/>
     <w:uiPriority w:val="34"/>
@@ -2732,9 +4367,9 @@
       <w:contextualSpacing/>
     </w:pPr>
   </w:style>
-  <w:style w:type="character" w:styleId="Refdecomentrio">
+  <w:style w:type="character" w:styleId="CommentReference">
     <w:name w:val="annotation reference"/>
-    <w:basedOn w:val="Tipodeletrapredefinidodopargrafo"/>
+    <w:basedOn w:val="DefaultParagraphFont"/>
     <w:uiPriority w:val="99"/>
     <w:semiHidden/>
     <w:unhideWhenUsed/>
@@ -2744,10 +4379,10 @@
       <w:szCs w:val="16"/>
     </w:rPr>
   </w:style>
-  <w:style w:type="paragraph" w:styleId="Textodecomentrio">
+  <w:style w:type="paragraph" w:styleId="CommentText">
     <w:name w:val="annotation text"/>
     <w:basedOn w:val="Normal"/>
-    <w:link w:val="TextodecomentrioCarter"/>
+    <w:link w:val="CommentTextChar"/>
     <w:uiPriority w:val="99"/>
     <w:semiHidden/>
     <w:unhideWhenUsed/>
@@ -2760,10 +4395,10 @@
       <w:szCs w:val="20"/>
     </w:rPr>
   </w:style>
-  <w:style w:type="character" w:customStyle="1" w:styleId="TextodecomentrioCarter">
-    <w:name w:val="Texto de comentário Caráter"/>
-    <w:basedOn w:val="Tipodeletrapredefinidodopargrafo"/>
-    <w:link w:val="Textodecomentrio"/>
+  <w:style w:type="character" w:customStyle="1" w:styleId="CommentTextChar">
+    <w:name w:val="Comment Text Char"/>
+    <w:basedOn w:val="DefaultParagraphFont"/>
+    <w:link w:val="CommentText"/>
     <w:uiPriority w:val="99"/>
     <w:semiHidden/>
     <w:rsid w:val="006F1AE7"/>
@@ -2775,11 +4410,11 @@
       <w:lang w:eastAsia="pt-PT"/>
     </w:rPr>
   </w:style>
-  <w:style w:type="paragraph" w:styleId="Assuntodecomentrio">
+  <w:style w:type="paragraph" w:styleId="CommentSubject">
     <w:name w:val="annotation subject"/>
-    <w:basedOn w:val="Textodecomentrio"/>
-    <w:next w:val="Textodecomentrio"/>
-    <w:link w:val="AssuntodecomentrioCarter"/>
+    <w:basedOn w:val="CommentText"/>
+    <w:next w:val="CommentText"/>
+    <w:link w:val="CommentSubjectChar"/>
     <w:uiPriority w:val="99"/>
     <w:semiHidden/>
     <w:unhideWhenUsed/>
@@ -2789,10 +4424,10 @@
       <w:bCs/>
     </w:rPr>
   </w:style>
-  <w:style w:type="character" w:customStyle="1" w:styleId="AssuntodecomentrioCarter">
-    <w:name w:val="Assunto de comentário Caráter"/>
-    <w:basedOn w:val="TextodecomentrioCarter"/>
-    <w:link w:val="Assuntodecomentrio"/>
+  <w:style w:type="character" w:customStyle="1" w:styleId="CommentSubjectChar">
+    <w:name w:val="Comment Subject Char"/>
+    <w:basedOn w:val="CommentTextChar"/>
+    <w:link w:val="CommentSubject"/>
     <w:uiPriority w:val="99"/>
     <w:semiHidden/>
     <w:rsid w:val="006F1AE7"/>
@@ -2806,10 +4441,10 @@
       <w:lang w:eastAsia="pt-PT"/>
     </w:rPr>
   </w:style>
-  <w:style w:type="paragraph" w:styleId="Textodebalo">
+  <w:style w:type="paragraph" w:styleId="BalloonText">
     <w:name w:val="Balloon Text"/>
     <w:basedOn w:val="Normal"/>
-    <w:link w:val="TextodebaloCarter"/>
+    <w:link w:val="BalloonTextChar"/>
     <w:uiPriority w:val="99"/>
     <w:semiHidden/>
     <w:unhideWhenUsed/>
@@ -2823,10 +4458,10 @@
       <w:szCs w:val="16"/>
     </w:rPr>
   </w:style>
-  <w:style w:type="character" w:customStyle="1" w:styleId="TextodebaloCarter">
-    <w:name w:val="Texto de balão Caráter"/>
-    <w:basedOn w:val="Tipodeletrapredefinidodopargrafo"/>
-    <w:link w:val="Textodebalo"/>
+  <w:style w:type="character" w:customStyle="1" w:styleId="BalloonTextChar">
+    <w:name w:val="Balloon Text Char"/>
+    <w:basedOn w:val="DefaultParagraphFont"/>
+    <w:link w:val="BalloonText"/>
     <w:uiPriority w:val="99"/>
     <w:semiHidden/>
     <w:rsid w:val="006F1AE7"/>
@@ -2838,9 +4473,9 @@
       <w:lang w:eastAsia="pt-PT"/>
     </w:rPr>
   </w:style>
-  <w:style w:type="character" w:styleId="TextodoMarcadordePosio">
+  <w:style w:type="character" w:styleId="PlaceholderText">
     <w:name w:val="Placeholder Text"/>
-    <w:basedOn w:val="Tipodeletrapredefinidodopargrafo"/>
+    <w:basedOn w:val="DefaultParagraphFont"/>
     <w:uiPriority w:val="99"/>
     <w:semiHidden/>
     <w:rsid w:val="00471D1A"/>

</xml_diff>

<commit_message>
Meeting Minutes Ready For Approval
</commit_message>
<xml_diff>
--- a/Docs/Meetings/2013_04_08.docx
+++ b/Docs/Meetings/2013_04_08.docx
@@ -67,31 +67,13 @@
         </w:rPr>
         <w:t xml:space="preserve">Moderator: </w:t>
       </w:r>
-      <w:proofErr w:type="spellStart"/>
       <w:r>
         <w:rPr>
           <w:b/>
           <w:lang w:val="en-US"/>
         </w:rPr>
-        <w:t>João</w:t>
-      </w:r>
-      <w:proofErr w:type="spellEnd"/>
-      <w:r>
-        <w:rPr>
-          <w:b/>
-          <w:lang w:val="en-US"/>
-        </w:rPr>
-        <w:t xml:space="preserve"> </w:t>
-      </w:r>
-      <w:proofErr w:type="spellStart"/>
-      <w:r>
-        <w:rPr>
-          <w:b/>
-          <w:lang w:val="en-US"/>
-        </w:rPr>
-        <w:t>Girão</w:t>
-      </w:r>
-      <w:proofErr w:type="spellEnd"/>
+        <w:t>João Girão</w:t>
+      </w:r>
     </w:p>
     <w:p>
       <w:pPr>
@@ -1343,21 +1325,7 @@
         <w:rPr>
           <w:lang w:val="en-US"/>
         </w:rPr>
-        <w:t xml:space="preserve">Consider using a tool such as </w:t>
-      </w:r>
-      <w:proofErr w:type="spellStart"/>
-      <w:r>
-        <w:rPr>
-          <w:lang w:val="en-US"/>
-        </w:rPr>
-        <w:t>GhostDoc</w:t>
-      </w:r>
-      <w:proofErr w:type="spellEnd"/>
-      <w:r>
-        <w:rPr>
-          <w:lang w:val="en-US"/>
-        </w:rPr>
-        <w:t xml:space="preserve"> to help creating headers for Functions and Classes</w:t>
+        <w:t>Consider using a tool such as GhostDoc to help creating headers for Functions and Classes</w:t>
       </w:r>
     </w:p>
     <w:p>
@@ -1370,16 +1338,6 @@
         <w:rPr>
           <w:lang w:val="en-US"/>
         </w:rPr>
-        <w:pPrChange w:id="0" w:author="Rui Ganhoto" w:date="2013-04-09T01:54:00Z">
-          <w:pPr>
-            <w:pStyle w:val="ListParagraph"/>
-            <w:numPr>
-              <w:ilvl w:val="3"/>
-              <w:numId w:val="9"/>
-            </w:numPr>
-            <w:ind w:left="2880" w:hanging="360"/>
-          </w:pPr>
-        </w:pPrChange>
       </w:pPr>
       <w:r>
         <w:rPr>
@@ -1391,13 +1349,7 @@
         <w:rPr>
           <w:lang w:val="en-US"/>
         </w:rPr>
-        <w:t>uniform</w:t>
-      </w:r>
-      <w:r>
-        <w:rPr>
-          <w:lang w:val="en-US"/>
-        </w:rPr>
-        <w:t xml:space="preserve"> </w:t>
+        <w:t xml:space="preserve">uniform </w:t>
       </w:r>
       <w:r>
         <w:rPr>
@@ -1474,21 +1426,7 @@
         <w:rPr>
           <w:lang w:val="en-US"/>
         </w:rPr>
-        <w:t xml:space="preserve">AI1 – Create </w:t>
-      </w:r>
-      <w:proofErr w:type="spellStart"/>
-      <w:r>
-        <w:rPr>
-          <w:lang w:val="en-US"/>
-        </w:rPr>
-        <w:t>DashBoard</w:t>
-      </w:r>
-      <w:proofErr w:type="spellEnd"/>
-      <w:r>
-        <w:rPr>
-          <w:lang w:val="en-US"/>
-        </w:rPr>
-        <w:t xml:space="preserve"> – FB – </w:t>
+        <w:t xml:space="preserve">AI1 – Create DashBoard – FB – </w:t>
       </w:r>
       <w:r>
         <w:rPr>
@@ -2072,20 +2010,47 @@
         </w:rPr>
         <w:t xml:space="preserve"> – </w:t>
       </w:r>
-      <w:commentRangeStart w:id="1"/>
-      <w:r>
-        <w:rPr>
-          <w:lang w:val="en-US"/>
-        </w:rPr>
-        <w:t>FB &amp; JG &amp; MO</w:t>
-      </w:r>
-      <w:commentRangeEnd w:id="1"/>
-      <w:r>
-        <w:rPr>
-          <w:rStyle w:val="CommentReference"/>
-          <w:lang w:val="en-US"/>
-        </w:rPr>
-        <w:commentReference w:id="1"/>
+      <w:r>
+        <w:rPr>
+          <w:lang w:val="en-US"/>
+        </w:rPr>
+        <w:t>RG</w:t>
+      </w:r>
+      <w:r>
+        <w:rPr>
+          <w:lang w:val="en-US"/>
+        </w:rPr>
+        <w:t xml:space="preserve"> </w:t>
+      </w:r>
+      <w:r>
+        <w:rPr>
+          <w:lang w:val="en-US"/>
+        </w:rPr>
+        <w:t xml:space="preserve">&amp; </w:t>
+      </w:r>
+      <w:r>
+        <w:rPr>
+          <w:lang w:val="en-US"/>
+        </w:rPr>
+        <w:t>CM</w:t>
+      </w:r>
+      <w:r>
+        <w:rPr>
+          <w:lang w:val="en-US"/>
+        </w:rPr>
+        <w:t xml:space="preserve"> </w:t>
+      </w:r>
+      <w:r>
+        <w:rPr>
+          <w:lang w:val="en-US"/>
+        </w:rPr>
+        <w:t xml:space="preserve">&amp; </w:t>
+      </w:r>
+      <w:r>
+        <w:rPr>
+          <w:lang w:val="en-US"/>
+        </w:rPr>
+        <w:t>FB</w:t>
       </w:r>
       <w:r>
         <w:rPr>
@@ -2121,25 +2086,11 @@
         </w:rPr>
         <w:t xml:space="preserve">– </w:t>
       </w:r>
-      <w:commentRangeStart w:id="3"/>
-      <w:r>
-        <w:rPr>
-          <w:lang w:val="en-US"/>
-        </w:rPr>
-        <w:t>FB</w:t>
-      </w:r>
-      <w:commentRangeEnd w:id="3"/>
-      <w:r>
-        <w:rPr>
-          <w:rStyle w:val="CommentReference"/>
-        </w:rPr>
-        <w:commentReference w:id="3"/>
-      </w:r>
-      <w:r>
-        <w:rPr>
-          <w:lang w:val="en-US"/>
-        </w:rPr>
-        <w:t xml:space="preserve"> </w:t>
+      <w:r>
+        <w:rPr>
+          <w:lang w:val="en-US"/>
+        </w:rPr>
+        <w:t xml:space="preserve">JG </w:t>
       </w:r>
       <w:r>
         <w:rPr>
@@ -2301,19 +2252,11 @@
         </w:rPr>
         <w:t xml:space="preserve">:00; Moderator: </w:t>
       </w:r>
-      <w:proofErr w:type="spellStart"/>
-      <w:r>
-        <w:rPr>
-          <w:lang w:val="en-US"/>
-        </w:rPr>
-        <w:t>João</w:t>
-      </w:r>
-      <w:proofErr w:type="spellEnd"/>
-      <w:r>
-        <w:rPr>
-          <w:lang w:val="en-US"/>
-        </w:rPr>
-        <w:t xml:space="preserve"> </w:t>
+      <w:r>
+        <w:rPr>
+          <w:lang w:val="en-US"/>
+        </w:rPr>
+        <w:t xml:space="preserve">João </w:t>
       </w:r>
       <w:r>
         <w:rPr>
@@ -2323,12 +2266,12 @@
       </w:r>
     </w:p>
     <w:sectPr>
-      <w:headerReference w:type="even" r:id="rId10"/>
-      <w:headerReference w:type="default" r:id="rId11"/>
-      <w:footerReference w:type="even" r:id="rId12"/>
-      <w:footerReference w:type="default" r:id="rId13"/>
-      <w:headerReference w:type="first" r:id="rId14"/>
-      <w:footerReference w:type="first" r:id="rId15"/>
+      <w:headerReference w:type="even" r:id="rId8"/>
+      <w:headerReference w:type="default" r:id="rId9"/>
+      <w:footerReference w:type="even" r:id="rId10"/>
+      <w:footerReference w:type="default" r:id="rId11"/>
+      <w:headerReference w:type="first" r:id="rId12"/>
+      <w:footerReference w:type="first" r:id="rId13"/>
       <w:pgSz w:w="11906" w:h="16838"/>
       <w:pgMar w:top="1417" w:right="1701" w:bottom="1417" w:left="1701" w:header="708" w:footer="708" w:gutter="0"/>
       <w:cols w:space="708"/>
@@ -2336,52 +2279,6 @@
     </w:sectPr>
   </w:body>
 </w:document>
-</file>
-
-<file path=word/comments.xml><?xml version="1.0" encoding="utf-8"?>
-<w:comments xmlns:wpc="http://schemas.microsoft.com/office/word/2010/wordprocessingCanvas" xmlns:mc="http://schemas.openxmlformats.org/markup-compatibility/2006" xmlns:o="urn:schemas-microsoft-com:office:office" xmlns:r="http://schemas.openxmlformats.org/officeDocument/2006/relationships" xmlns:m="http://schemas.openxmlformats.org/officeDocument/2006/math" xmlns:v="urn:schemas-microsoft-com:vml" xmlns:wp14="http://schemas.microsoft.com/office/word/2010/wordprocessingDrawing" xmlns:wp="http://schemas.openxmlformats.org/drawingml/2006/wordprocessingDrawing" xmlns:w10="urn:schemas-microsoft-com:office:word" xmlns:w="http://schemas.openxmlformats.org/wordprocessingml/2006/main" xmlns:w14="http://schemas.microsoft.com/office/word/2010/wordml" xmlns:w15="http://schemas.microsoft.com/office/word/2012/wordml" xmlns:wpg="http://schemas.microsoft.com/office/word/2010/wordprocessingGroup" xmlns:wpi="http://schemas.microsoft.com/office/word/2010/wordprocessingInk" xmlns:wne="http://schemas.microsoft.com/office/word/2006/wordml" xmlns:wps="http://schemas.microsoft.com/office/word/2010/wordprocessingShape" mc:Ignorable="w14 w15 wp14">
-  <w:comment w:id="1" w:author="Rui Ganhoto" w:date="2013-04-09T00:53:00Z" w:initials="RG">
-    <w:p>
-      <w:pPr>
-        <w:pStyle w:val="CommentText"/>
-      </w:pPr>
-      <w:bookmarkStart w:id="2" w:name="_GoBack"/>
-      <w:bookmarkEnd w:id="2"/>
-      <w:r>
-        <w:rPr>
-          <w:rStyle w:val="CommentReference"/>
-        </w:rPr>
-        <w:annotationRef/>
-      </w:r>
-      <w:r>
-        <w:t>Possível Troca</w:t>
-      </w:r>
-    </w:p>
-  </w:comment>
-  <w:comment w:id="3" w:author="Carla" w:date="2013-04-09T01:24:00Z" w:initials="C">
-    <w:p>
-      <w:pPr>
-        <w:pStyle w:val="CommentText"/>
-      </w:pPr>
-      <w:r>
-        <w:rPr>
-          <w:rStyle w:val="CommentReference"/>
-        </w:rPr>
-        <w:annotationRef/>
-      </w:r>
-      <w:r>
-        <w:t>Aqui não sei sé não é o Girão que esta de volta disso</w:t>
-      </w:r>
-    </w:p>
-  </w:comment>
-</w:comments>
-</file>
-
-<file path=word/commentsExtended.xml><?xml version="1.0" encoding="utf-8"?>
-<w15:commentsEx xmlns:wpc="http://schemas.microsoft.com/office/word/2010/wordprocessingCanvas" xmlns:mc="http://schemas.openxmlformats.org/markup-compatibility/2006" xmlns:o="urn:schemas-microsoft-com:office:office" xmlns:r="http://schemas.openxmlformats.org/officeDocument/2006/relationships" xmlns:m="http://schemas.openxmlformats.org/officeDocument/2006/math" xmlns:v="urn:schemas-microsoft-com:vml" xmlns:wp14="http://schemas.microsoft.com/office/word/2010/wordprocessingDrawing" xmlns:wp="http://schemas.openxmlformats.org/drawingml/2006/wordprocessingDrawing" xmlns:w10="urn:schemas-microsoft-com:office:word" xmlns:w="http://schemas.openxmlformats.org/wordprocessingml/2006/main" xmlns:w14="http://schemas.microsoft.com/office/word/2010/wordml" xmlns:w15="http://schemas.microsoft.com/office/word/2012/wordml" xmlns:wpg="http://schemas.microsoft.com/office/word/2010/wordprocessingGroup" xmlns:wpi="http://schemas.microsoft.com/office/word/2010/wordprocessingInk" xmlns:wne="http://schemas.microsoft.com/office/word/2006/wordml" xmlns:wps="http://schemas.microsoft.com/office/word/2010/wordprocessingShape" mc:Ignorable="w14 w15 wp14">
-  <w15:commentEx w15:paraId="2DB915DD" w15:done="0"/>
-  <w15:commentEx w15:paraId="308899A6" w15:done="0"/>
-</w15:commentsEx>
 </file>
 
 <file path=word/endnotes.xml><?xml version="1.0" encoding="utf-8"?>
@@ -2534,7 +2431,7 @@
       <w:rPr>
         <w:lang w:val="en-US"/>
       </w:rPr>
-      <w:t>2</w:t>
+      <w:t>3</w:t>
     </w:r>
     <w:r>
       <w:rPr>
@@ -2547,8 +2444,17 @@
         <w:color w:val="E69138"/>
         <w:lang w:val="en-US"/>
       </w:rPr>
-      <w:t>Ready To Revision</w:t>
+      <w:t xml:space="preserve">Ready To </w:t>
     </w:r>
+    <w:r>
+      <w:rPr>
+        <w:color w:val="E69138"/>
+        <w:lang w:val="en-US"/>
+      </w:rPr>
+      <w:t>Approval</w:t>
+    </w:r>
+    <w:bookmarkStart w:id="0" w:name="_GoBack"/>
+    <w:bookmarkEnd w:id="0"/>
   </w:p>
   <w:p>
     <w:pPr>
@@ -3917,14 +3823,6 @@
     <w:abstractNumId w:val="9"/>
   </w:num>
 </w:numbering>
-</file>
-
-<file path=word/people.xml><?xml version="1.0" encoding="utf-8"?>
-<w15:people xmlns:wpc="http://schemas.microsoft.com/office/word/2010/wordprocessingCanvas" xmlns:mc="http://schemas.openxmlformats.org/markup-compatibility/2006" xmlns:o="urn:schemas-microsoft-com:office:office" xmlns:r="http://schemas.openxmlformats.org/officeDocument/2006/relationships" xmlns:m="http://schemas.openxmlformats.org/officeDocument/2006/math" xmlns:v="urn:schemas-microsoft-com:vml" xmlns:wp14="http://schemas.microsoft.com/office/word/2010/wordprocessingDrawing" xmlns:wp="http://schemas.openxmlformats.org/drawingml/2006/wordprocessingDrawing" xmlns:w10="urn:schemas-microsoft-com:office:word" xmlns:w="http://schemas.openxmlformats.org/wordprocessingml/2006/main" xmlns:w14="http://schemas.microsoft.com/office/word/2010/wordml" xmlns:w15="http://schemas.microsoft.com/office/word/2012/wordml" xmlns:wpg="http://schemas.microsoft.com/office/word/2010/wordprocessingGroup" xmlns:wpi="http://schemas.microsoft.com/office/word/2010/wordprocessingInk" xmlns:wne="http://schemas.microsoft.com/office/word/2006/wordml" xmlns:wps="http://schemas.microsoft.com/office/word/2010/wordprocessingShape" mc:Ignorable="w14 w15 wp14">
-  <w15:person w15:author="Rui Ganhoto">
-    <w15:presenceInfo w15:providerId="Windows Live" w15:userId="968e87421556deb4"/>
-  </w15:person>
-</w15:people>
 </file>
 
 <file path=word/styles.xml><?xml version="1.0" encoding="utf-8"?>
@@ -4796,7 +4694,7 @@
 </file>
 
 <file path=customXml/itemProps1.xml><?xml version="1.0" encoding="utf-8"?>
-<ds:datastoreItem xmlns:ds="http://schemas.openxmlformats.org/officeDocument/2006/customXml" ds:itemID="{2223317B-CAF2-4668-A5B6-E89DF257FE4B}">
+<ds:datastoreItem xmlns:ds="http://schemas.openxmlformats.org/officeDocument/2006/customXml" ds:itemID="{F6A22F21-D360-4BBF-943B-1E2EA1C9DA16}">
   <ds:schemaRefs>
     <ds:schemaRef ds:uri="http://schemas.openxmlformats.org/officeDocument/2006/bibliography"/>
   </ds:schemaRefs>

</xml_diff>